<commit_message>
mantel test results-20 articles
</commit_message>
<xml_diff>
--- a/results/mantel test.docx
+++ b/results/mantel test.docx
@@ -25,13 +25,7 @@
         <w:rPr>
           <w:u w:val="single"/>
         </w:rPr>
-        <w:t>Results generated from mantel test</w:t>
-      </w:r>
-      <w:r>
-        <w:rPr>
-          <w:u w:val="single"/>
-        </w:rPr>
-        <w:t xml:space="preserve"> with 10 words network (5 - 5 Top words)</w:t>
+        <w:t>Results generated from mantel test with 10 words network (5 - 5 Top words)</w:t>
       </w:r>
     </w:p>
     <w:p>
@@ -1370,6 +1364,7 @@
             <w:pPr>
               <w:spacing w:after="160" w:line="259" w:lineRule="auto"/>
             </w:pPr>
+            <w:bookmarkStart w:id="0" w:name="_Hlk83957134"/>
             <w:r>
               <w:t>Mantel-Test</w:t>
             </w:r>
@@ -1498,11 +1493,6 @@
               <w:t>0.87864</w:t>
             </w:r>
           </w:p>
-          <w:p>
-            <w:pPr>
-              <w:spacing w:after="160" w:line="259" w:lineRule="auto"/>
-            </w:pPr>
-          </w:p>
         </w:tc>
         <w:tc>
           <w:tcPr>
@@ -1549,11 +1539,6 @@
               </w:rPr>
               <w:t>-1.20322</w:t>
             </w:r>
-          </w:p>
-          <w:p>
-            <w:pPr>
-              <w:spacing w:after="160" w:line="259" w:lineRule="auto"/>
-            </w:pPr>
           </w:p>
         </w:tc>
       </w:tr>
@@ -1620,11 +1605,6 @@
               <w:t>-0.12443</w:t>
             </w:r>
           </w:p>
-          <w:p>
-            <w:pPr>
-              <w:spacing w:after="160" w:line="259" w:lineRule="auto"/>
-            </w:pPr>
-          </w:p>
         </w:tc>
         <w:tc>
           <w:tcPr>
@@ -1672,11 +1652,6 @@
               <w:t>0.6625</w:t>
             </w:r>
           </w:p>
-          <w:p>
-            <w:pPr>
-              <w:spacing w:after="160" w:line="259" w:lineRule="auto"/>
-            </w:pPr>
-          </w:p>
         </w:tc>
         <w:tc>
           <w:tcPr>
@@ -1723,11 +1698,6 @@
               </w:rPr>
               <w:t>-0.527201</w:t>
             </w:r>
-          </w:p>
-          <w:p>
-            <w:pPr>
-              <w:spacing w:after="160" w:line="259" w:lineRule="auto"/>
-            </w:pPr>
           </w:p>
         </w:tc>
       </w:tr>
@@ -1794,11 +1764,6 @@
               <w:t>-0.32813</w:t>
             </w:r>
           </w:p>
-          <w:p>
-            <w:pPr>
-              <w:spacing w:after="160" w:line="259" w:lineRule="auto"/>
-            </w:pPr>
-          </w:p>
         </w:tc>
         <w:tc>
           <w:tcPr>
@@ -1846,11 +1811,6 @@
               <w:t>0.8417</w:t>
             </w:r>
           </w:p>
-          <w:p>
-            <w:pPr>
-              <w:spacing w:after="160" w:line="259" w:lineRule="auto"/>
-            </w:pPr>
-          </w:p>
         </w:tc>
         <w:tc>
           <w:tcPr>
@@ -1898,13 +1858,9 @@
               <w:t>-1.00066</w:t>
             </w:r>
           </w:p>
-          <w:p>
-            <w:pPr>
-              <w:spacing w:after="160" w:line="259" w:lineRule="auto"/>
-            </w:pPr>
-          </w:p>
         </w:tc>
       </w:tr>
+      <w:bookmarkEnd w:id="0"/>
     </w:tbl>
     <w:p/>
     <w:p>
@@ -1979,19 +1935,13 @@
     <w:p/>
     <w:p>
       <w:r>
-        <w:t>Mantel test for science – non-science</w:t>
-      </w:r>
-      <w:r>
-        <w:t xml:space="preserve"> </w:t>
-      </w:r>
-      <w:r>
-        <w:t>(10 articles)</w:t>
+        <w:t>Mantel test for science – psychology (20 articles)</w:t>
       </w:r>
     </w:p>
     <w:tbl>
       <w:tblPr>
         <w:tblStyle w:val="TableGrid"/>
-        <w:tblpPr w:leftFromText="180" w:rightFromText="180" w:vertAnchor="page" w:horzAnchor="margin" w:tblpY="11991"/>
+        <w:tblpPr w:leftFromText="180" w:rightFromText="180" w:vertAnchor="page" w:horzAnchor="margin" w:tblpY="12106"/>
         <w:tblW w:w="7476" w:type="dxa"/>
         <w:tblLook w:val="04A0" w:firstRow="1" w:lastRow="0" w:firstColumn="1" w:lastColumn="0" w:noHBand="0" w:noVBand="1"/>
       </w:tblPr>
@@ -2081,57 +2031,138 @@
           </w:tcPr>
           <w:p>
             <w:pPr>
-              <w:spacing w:after="160" w:line="259" w:lineRule="auto"/>
-            </w:pPr>
-            <w:r>
-              <w:rPr>
-                <w:rFonts w:ascii="Courier New" w:eastAsia="Times New Roman" w:hAnsi="Courier New" w:cs="Courier New"/>
-                <w:color w:val="000000"/>
-                <w:sz w:val="21"/>
-                <w:szCs w:val="21"/>
-                <w:lang w:eastAsia="en-GB"/>
-              </w:rPr>
-              <w:t>0.16347</w:t>
-            </w:r>
-          </w:p>
-        </w:tc>
-        <w:tc>
-          <w:tcPr>
-            <w:tcW w:w="1869" w:type="dxa"/>
-          </w:tcPr>
-          <w:p>
-            <w:pPr>
-              <w:spacing w:after="160" w:line="259" w:lineRule="auto"/>
-            </w:pPr>
-            <w:r>
-              <w:rPr>
-                <w:rFonts w:ascii="Courier New" w:eastAsia="Times New Roman" w:hAnsi="Courier New" w:cs="Courier New"/>
-                <w:color w:val="000000"/>
-                <w:sz w:val="21"/>
-                <w:szCs w:val="21"/>
-                <w:lang w:eastAsia="en-GB"/>
-              </w:rPr>
-              <w:t>0.3104</w:t>
-            </w:r>
-          </w:p>
-        </w:tc>
-        <w:tc>
-          <w:tcPr>
-            <w:tcW w:w="1869" w:type="dxa"/>
-          </w:tcPr>
-          <w:p>
-            <w:pPr>
-              <w:spacing w:after="160" w:line="259" w:lineRule="auto"/>
-            </w:pPr>
-            <w:r>
-              <w:rPr>
-                <w:rFonts w:ascii="Courier New" w:eastAsia="Times New Roman" w:hAnsi="Courier New" w:cs="Courier New"/>
-                <w:color w:val="000000"/>
-                <w:sz w:val="21"/>
-                <w:szCs w:val="21"/>
-                <w:lang w:eastAsia="en-GB"/>
-              </w:rPr>
-              <w:t>0.5929</w:t>
+              <w:shd w:val="clear" w:color="auto" w:fill="FFFFFF"/>
+              <w:tabs>
+                <w:tab w:val="left" w:pos="916"/>
+                <w:tab w:val="left" w:pos="1832"/>
+                <w:tab w:val="left" w:pos="2748"/>
+                <w:tab w:val="left" w:pos="3664"/>
+                <w:tab w:val="left" w:pos="4580"/>
+                <w:tab w:val="left" w:pos="5496"/>
+                <w:tab w:val="left" w:pos="6412"/>
+                <w:tab w:val="left" w:pos="7328"/>
+                <w:tab w:val="left" w:pos="8244"/>
+                <w:tab w:val="left" w:pos="9160"/>
+                <w:tab w:val="left" w:pos="10076"/>
+                <w:tab w:val="left" w:pos="10992"/>
+                <w:tab w:val="left" w:pos="11908"/>
+                <w:tab w:val="left" w:pos="12824"/>
+                <w:tab w:val="left" w:pos="13740"/>
+                <w:tab w:val="left" w:pos="14656"/>
+              </w:tabs>
+              <w:wordWrap w:val="0"/>
+              <w:textAlignment w:val="baseline"/>
+              <w:rPr>
+                <w:rFonts w:ascii="Courier New" w:eastAsia="Times New Roman" w:hAnsi="Courier New" w:cs="Courier New"/>
+                <w:color w:val="000000"/>
+                <w:sz w:val="21"/>
+                <w:szCs w:val="21"/>
+                <w:lang w:eastAsia="en-GB"/>
+              </w:rPr>
+            </w:pPr>
+            <w:r>
+              <w:rPr>
+                <w:rFonts w:ascii="Courier New" w:eastAsia="Times New Roman" w:hAnsi="Courier New" w:cs="Courier New"/>
+                <w:color w:val="000000"/>
+                <w:sz w:val="21"/>
+                <w:szCs w:val="21"/>
+                <w:lang w:eastAsia="en-GB"/>
+              </w:rPr>
+              <w:t>-0.45097</w:t>
+            </w:r>
+          </w:p>
+        </w:tc>
+        <w:tc>
+          <w:tcPr>
+            <w:tcW w:w="1869" w:type="dxa"/>
+          </w:tcPr>
+          <w:p>
+            <w:pPr>
+              <w:shd w:val="clear" w:color="auto" w:fill="FFFFFF"/>
+              <w:tabs>
+                <w:tab w:val="left" w:pos="916"/>
+                <w:tab w:val="left" w:pos="1832"/>
+                <w:tab w:val="left" w:pos="2748"/>
+                <w:tab w:val="left" w:pos="3664"/>
+                <w:tab w:val="left" w:pos="4580"/>
+                <w:tab w:val="left" w:pos="5496"/>
+                <w:tab w:val="left" w:pos="6412"/>
+                <w:tab w:val="left" w:pos="7328"/>
+                <w:tab w:val="left" w:pos="8244"/>
+                <w:tab w:val="left" w:pos="9160"/>
+                <w:tab w:val="left" w:pos="10076"/>
+                <w:tab w:val="left" w:pos="10992"/>
+                <w:tab w:val="left" w:pos="11908"/>
+                <w:tab w:val="left" w:pos="12824"/>
+                <w:tab w:val="left" w:pos="13740"/>
+                <w:tab w:val="left" w:pos="14656"/>
+              </w:tabs>
+              <w:wordWrap w:val="0"/>
+              <w:textAlignment w:val="baseline"/>
+              <w:rPr>
+                <w:rFonts w:ascii="Courier New" w:eastAsia="Times New Roman" w:hAnsi="Courier New" w:cs="Courier New"/>
+                <w:color w:val="000000"/>
+                <w:sz w:val="21"/>
+                <w:szCs w:val="21"/>
+                <w:lang w:eastAsia="en-GB"/>
+              </w:rPr>
+            </w:pPr>
+            <w:r>
+              <w:rPr>
+                <w:rFonts w:ascii="Courier New" w:eastAsia="Times New Roman" w:hAnsi="Courier New" w:cs="Courier New"/>
+                <w:color w:val="000000"/>
+                <w:sz w:val="21"/>
+                <w:szCs w:val="21"/>
+                <w:lang w:eastAsia="en-GB"/>
+              </w:rPr>
+              <w:t>0.92318</w:t>
+            </w:r>
+          </w:p>
+        </w:tc>
+        <w:tc>
+          <w:tcPr>
+            <w:tcW w:w="1869" w:type="dxa"/>
+          </w:tcPr>
+          <w:p>
+            <w:pPr>
+              <w:shd w:val="clear" w:color="auto" w:fill="FFFFFF"/>
+              <w:tabs>
+                <w:tab w:val="left" w:pos="916"/>
+                <w:tab w:val="left" w:pos="1832"/>
+                <w:tab w:val="left" w:pos="2748"/>
+                <w:tab w:val="left" w:pos="3664"/>
+                <w:tab w:val="left" w:pos="4580"/>
+                <w:tab w:val="left" w:pos="5496"/>
+                <w:tab w:val="left" w:pos="6412"/>
+                <w:tab w:val="left" w:pos="7328"/>
+                <w:tab w:val="left" w:pos="8244"/>
+                <w:tab w:val="left" w:pos="9160"/>
+                <w:tab w:val="left" w:pos="10076"/>
+                <w:tab w:val="left" w:pos="10992"/>
+                <w:tab w:val="left" w:pos="11908"/>
+                <w:tab w:val="left" w:pos="12824"/>
+                <w:tab w:val="left" w:pos="13740"/>
+                <w:tab w:val="left" w:pos="14656"/>
+              </w:tabs>
+              <w:wordWrap w:val="0"/>
+              <w:textAlignment w:val="baseline"/>
+              <w:rPr>
+                <w:rFonts w:ascii="Courier New" w:eastAsia="Times New Roman" w:hAnsi="Courier New" w:cs="Courier New"/>
+                <w:color w:val="000000"/>
+                <w:sz w:val="21"/>
+                <w:szCs w:val="21"/>
+                <w:lang w:eastAsia="en-GB"/>
+              </w:rPr>
+            </w:pPr>
+            <w:r>
+              <w:rPr>
+                <w:rFonts w:ascii="Courier New" w:eastAsia="Times New Roman" w:hAnsi="Courier New" w:cs="Courier New"/>
+                <w:color w:val="000000"/>
+                <w:sz w:val="21"/>
+                <w:szCs w:val="21"/>
+                <w:lang w:eastAsia="en-GB"/>
+              </w:rPr>
+              <w:t>-1.40863</w:t>
             </w:r>
           </w:p>
         </w:tc>
@@ -2159,154 +2190,105 @@
           </w:tcPr>
           <w:p>
             <w:pPr>
-              <w:shd w:val="clear" w:color="auto" w:fill="FFFFFF"/>
-              <w:tabs>
-                <w:tab w:val="left" w:pos="916"/>
-                <w:tab w:val="left" w:pos="1832"/>
-                <w:tab w:val="left" w:pos="2748"/>
-                <w:tab w:val="left" w:pos="3664"/>
-                <w:tab w:val="left" w:pos="4580"/>
-                <w:tab w:val="left" w:pos="5496"/>
-                <w:tab w:val="left" w:pos="6412"/>
-                <w:tab w:val="left" w:pos="7328"/>
-                <w:tab w:val="left" w:pos="8244"/>
-                <w:tab w:val="left" w:pos="9160"/>
-                <w:tab w:val="left" w:pos="10076"/>
-                <w:tab w:val="left" w:pos="10992"/>
-                <w:tab w:val="left" w:pos="11908"/>
-                <w:tab w:val="left" w:pos="12824"/>
-                <w:tab w:val="left" w:pos="13740"/>
-                <w:tab w:val="left" w:pos="14656"/>
-              </w:tabs>
-              <w:wordWrap w:val="0"/>
-              <w:textAlignment w:val="baseline"/>
-              <w:rPr>
-                <w:rFonts w:ascii="Courier New" w:eastAsia="Times New Roman" w:hAnsi="Courier New" w:cs="Courier New"/>
-                <w:color w:val="000000"/>
-                <w:sz w:val="21"/>
-                <w:szCs w:val="21"/>
-                <w:lang w:eastAsia="en-GB"/>
-              </w:rPr>
-            </w:pPr>
-            <w:r>
-              <w:rPr>
-                <w:rFonts w:ascii="Courier New" w:eastAsia="Times New Roman" w:hAnsi="Courier New" w:cs="Courier New"/>
-                <w:color w:val="000000"/>
-                <w:sz w:val="21"/>
-                <w:szCs w:val="21"/>
-                <w:lang w:eastAsia="en-GB"/>
-              </w:rPr>
-              <w:t>-0.2556</w:t>
-            </w:r>
-          </w:p>
-          <w:p>
-            <w:pPr>
-              <w:spacing w:after="160" w:line="259" w:lineRule="auto"/>
-            </w:pPr>
-          </w:p>
-        </w:tc>
-        <w:tc>
-          <w:tcPr>
-            <w:tcW w:w="1869" w:type="dxa"/>
-          </w:tcPr>
-          <w:p>
-            <w:pPr>
-              <w:shd w:val="clear" w:color="auto" w:fill="FFFFFF"/>
-              <w:tabs>
-                <w:tab w:val="left" w:pos="916"/>
-                <w:tab w:val="left" w:pos="1832"/>
-                <w:tab w:val="left" w:pos="2748"/>
-                <w:tab w:val="left" w:pos="3664"/>
-                <w:tab w:val="left" w:pos="4580"/>
-                <w:tab w:val="left" w:pos="5496"/>
-                <w:tab w:val="left" w:pos="6412"/>
-                <w:tab w:val="left" w:pos="7328"/>
-                <w:tab w:val="left" w:pos="8244"/>
-                <w:tab w:val="left" w:pos="9160"/>
-                <w:tab w:val="left" w:pos="10076"/>
-                <w:tab w:val="left" w:pos="10992"/>
-                <w:tab w:val="left" w:pos="11908"/>
-                <w:tab w:val="left" w:pos="12824"/>
-                <w:tab w:val="left" w:pos="13740"/>
-                <w:tab w:val="left" w:pos="14656"/>
-              </w:tabs>
-              <w:wordWrap w:val="0"/>
-              <w:textAlignment w:val="baseline"/>
-              <w:rPr>
-                <w:rFonts w:ascii="Courier New" w:eastAsia="Times New Roman" w:hAnsi="Courier New" w:cs="Courier New"/>
-                <w:color w:val="000000"/>
-                <w:sz w:val="21"/>
-                <w:szCs w:val="21"/>
-                <w:lang w:eastAsia="en-GB"/>
-              </w:rPr>
-            </w:pPr>
-            <w:r>
-              <w:rPr>
-                <w:rFonts w:ascii="Courier New" w:eastAsia="Times New Roman" w:hAnsi="Courier New" w:cs="Courier New"/>
-                <w:color w:val="000000"/>
-                <w:sz w:val="21"/>
-                <w:szCs w:val="21"/>
-                <w:lang w:eastAsia="en-GB"/>
-              </w:rPr>
-              <w:t>1.0</w:t>
-            </w:r>
-          </w:p>
-          <w:p>
-            <w:pPr>
-              <w:spacing w:after="160" w:line="259" w:lineRule="auto"/>
-            </w:pPr>
-          </w:p>
-        </w:tc>
-        <w:tc>
-          <w:tcPr>
-            <w:tcW w:w="1869" w:type="dxa"/>
-          </w:tcPr>
-          <w:p>
-            <w:pPr>
-              <w:shd w:val="clear" w:color="auto" w:fill="FFFFFF"/>
-              <w:tabs>
-                <w:tab w:val="left" w:pos="916"/>
-                <w:tab w:val="left" w:pos="1832"/>
-                <w:tab w:val="left" w:pos="2748"/>
-                <w:tab w:val="left" w:pos="3664"/>
-                <w:tab w:val="left" w:pos="4580"/>
-                <w:tab w:val="left" w:pos="5496"/>
-                <w:tab w:val="left" w:pos="6412"/>
-                <w:tab w:val="left" w:pos="7328"/>
-                <w:tab w:val="left" w:pos="8244"/>
-                <w:tab w:val="left" w:pos="9160"/>
-                <w:tab w:val="left" w:pos="10076"/>
-                <w:tab w:val="left" w:pos="10992"/>
-                <w:tab w:val="left" w:pos="11908"/>
-                <w:tab w:val="left" w:pos="12824"/>
-                <w:tab w:val="left" w:pos="13740"/>
-                <w:tab w:val="left" w:pos="14656"/>
-              </w:tabs>
-              <w:wordWrap w:val="0"/>
-              <w:textAlignment w:val="baseline"/>
-              <w:rPr>
-                <w:rFonts w:ascii="Courier New" w:eastAsia="Times New Roman" w:hAnsi="Courier New" w:cs="Courier New"/>
-                <w:color w:val="000000"/>
-                <w:sz w:val="21"/>
-                <w:szCs w:val="21"/>
-                <w:lang w:eastAsia="en-GB"/>
-              </w:rPr>
-            </w:pPr>
-            <w:r>
-              <w:rPr>
-                <w:rFonts w:ascii="Courier New" w:eastAsia="Times New Roman" w:hAnsi="Courier New" w:cs="Courier New"/>
-                <w:color w:val="000000"/>
-                <w:sz w:val="21"/>
-                <w:szCs w:val="21"/>
-                <w:lang w:eastAsia="en-GB"/>
-              </w:rPr>
-              <w:t>-1.1348</w:t>
-            </w:r>
-          </w:p>
-          <w:p>
-            <w:pPr>
-              <w:spacing w:after="160" w:line="259" w:lineRule="auto"/>
-            </w:pPr>
+              <w:spacing w:after="160" w:line="259" w:lineRule="auto"/>
+            </w:pPr>
+            <w:r>
+              <w:t>-0.12443</w:t>
+            </w:r>
+          </w:p>
+        </w:tc>
+        <w:tc>
+          <w:tcPr>
+            <w:tcW w:w="1869" w:type="dxa"/>
+          </w:tcPr>
+          <w:p>
+            <w:pPr>
+              <w:shd w:val="clear" w:color="auto" w:fill="FFFFFF"/>
+              <w:tabs>
+                <w:tab w:val="left" w:pos="916"/>
+                <w:tab w:val="left" w:pos="1832"/>
+                <w:tab w:val="left" w:pos="2748"/>
+                <w:tab w:val="left" w:pos="3664"/>
+                <w:tab w:val="left" w:pos="4580"/>
+                <w:tab w:val="left" w:pos="5496"/>
+                <w:tab w:val="left" w:pos="6412"/>
+                <w:tab w:val="left" w:pos="7328"/>
+                <w:tab w:val="left" w:pos="8244"/>
+                <w:tab w:val="left" w:pos="9160"/>
+                <w:tab w:val="left" w:pos="10076"/>
+                <w:tab w:val="left" w:pos="10992"/>
+                <w:tab w:val="left" w:pos="11908"/>
+                <w:tab w:val="left" w:pos="12824"/>
+                <w:tab w:val="left" w:pos="13740"/>
+                <w:tab w:val="left" w:pos="14656"/>
+              </w:tabs>
+              <w:wordWrap w:val="0"/>
+              <w:textAlignment w:val="baseline"/>
+              <w:rPr>
+                <w:rFonts w:ascii="Courier New" w:eastAsia="Times New Roman" w:hAnsi="Courier New" w:cs="Courier New"/>
+                <w:color w:val="000000"/>
+                <w:sz w:val="21"/>
+                <w:szCs w:val="21"/>
+                <w:lang w:eastAsia="en-GB"/>
+              </w:rPr>
+            </w:pPr>
+            <w:r>
+              <w:rPr>
+                <w:rFonts w:ascii="Courier New" w:eastAsia="Times New Roman" w:hAnsi="Courier New" w:cs="Courier New"/>
+                <w:color w:val="000000"/>
+                <w:sz w:val="21"/>
+                <w:szCs w:val="21"/>
+                <w:lang w:eastAsia="en-GB"/>
+              </w:rPr>
+              <w:t>0.65294</w:t>
+            </w:r>
+          </w:p>
+        </w:tc>
+        <w:tc>
+          <w:tcPr>
+            <w:tcW w:w="1869" w:type="dxa"/>
+          </w:tcPr>
+          <w:p>
+            <w:pPr>
+              <w:shd w:val="clear" w:color="auto" w:fill="FFFFFF"/>
+              <w:tabs>
+                <w:tab w:val="left" w:pos="916"/>
+                <w:tab w:val="left" w:pos="1832"/>
+                <w:tab w:val="left" w:pos="2748"/>
+                <w:tab w:val="left" w:pos="3664"/>
+                <w:tab w:val="left" w:pos="4580"/>
+                <w:tab w:val="left" w:pos="5496"/>
+                <w:tab w:val="left" w:pos="6412"/>
+                <w:tab w:val="left" w:pos="7328"/>
+                <w:tab w:val="left" w:pos="8244"/>
+                <w:tab w:val="left" w:pos="9160"/>
+                <w:tab w:val="left" w:pos="10076"/>
+                <w:tab w:val="left" w:pos="10992"/>
+                <w:tab w:val="left" w:pos="11908"/>
+                <w:tab w:val="left" w:pos="12824"/>
+                <w:tab w:val="left" w:pos="13740"/>
+                <w:tab w:val="left" w:pos="14656"/>
+              </w:tabs>
+              <w:wordWrap w:val="0"/>
+              <w:textAlignment w:val="baseline"/>
+              <w:rPr>
+                <w:rFonts w:ascii="Courier New" w:eastAsia="Times New Roman" w:hAnsi="Courier New" w:cs="Courier New"/>
+                <w:color w:val="000000"/>
+                <w:sz w:val="21"/>
+                <w:szCs w:val="21"/>
+                <w:lang w:eastAsia="en-GB"/>
+              </w:rPr>
+            </w:pPr>
+            <w:r>
+              <w:rPr>
+                <w:rFonts w:ascii="Courier New" w:eastAsia="Times New Roman" w:hAnsi="Courier New" w:cs="Courier New"/>
+                <w:color w:val="000000"/>
+                <w:sz w:val="21"/>
+                <w:szCs w:val="21"/>
+                <w:lang w:eastAsia="en-GB"/>
+              </w:rPr>
+              <w:t>-0.51520</w:t>
+            </w:r>
           </w:p>
         </w:tc>
       </w:tr>
@@ -2370,122 +2352,126 @@
                 <w:szCs w:val="21"/>
                 <w:lang w:eastAsia="en-GB"/>
               </w:rPr>
-              <w:t>-0.04745</w:t>
-            </w:r>
-          </w:p>
-          <w:p>
-            <w:pPr>
-              <w:spacing w:after="160" w:line="259" w:lineRule="auto"/>
-            </w:pPr>
-          </w:p>
-        </w:tc>
-        <w:tc>
-          <w:tcPr>
-            <w:tcW w:w="1869" w:type="dxa"/>
-          </w:tcPr>
-          <w:p>
-            <w:pPr>
-              <w:shd w:val="clear" w:color="auto" w:fill="FFFFFF"/>
-              <w:tabs>
-                <w:tab w:val="left" w:pos="916"/>
-                <w:tab w:val="left" w:pos="1832"/>
-                <w:tab w:val="left" w:pos="2748"/>
-                <w:tab w:val="left" w:pos="3664"/>
-                <w:tab w:val="left" w:pos="4580"/>
-                <w:tab w:val="left" w:pos="5496"/>
-                <w:tab w:val="left" w:pos="6412"/>
-                <w:tab w:val="left" w:pos="7328"/>
-                <w:tab w:val="left" w:pos="8244"/>
-                <w:tab w:val="left" w:pos="9160"/>
-                <w:tab w:val="left" w:pos="10076"/>
-                <w:tab w:val="left" w:pos="10992"/>
-                <w:tab w:val="left" w:pos="11908"/>
-                <w:tab w:val="left" w:pos="12824"/>
-                <w:tab w:val="left" w:pos="13740"/>
-                <w:tab w:val="left" w:pos="14656"/>
-              </w:tabs>
-              <w:wordWrap w:val="0"/>
-              <w:textAlignment w:val="baseline"/>
-              <w:rPr>
-                <w:rFonts w:ascii="Courier New" w:eastAsia="Times New Roman" w:hAnsi="Courier New" w:cs="Courier New"/>
-                <w:color w:val="000000"/>
-                <w:sz w:val="21"/>
-                <w:szCs w:val="21"/>
-                <w:lang w:eastAsia="en-GB"/>
-              </w:rPr>
-            </w:pPr>
-            <w:r>
-              <w:rPr>
-                <w:rFonts w:ascii="Courier New" w:eastAsia="Times New Roman" w:hAnsi="Courier New" w:cs="Courier New"/>
-                <w:color w:val="000000"/>
-                <w:sz w:val="21"/>
-                <w:szCs w:val="21"/>
-                <w:lang w:eastAsia="en-GB"/>
-              </w:rPr>
-              <w:t>0.5642</w:t>
-            </w:r>
-          </w:p>
-          <w:p>
-            <w:pPr>
-              <w:spacing w:after="160" w:line="259" w:lineRule="auto"/>
-            </w:pPr>
-          </w:p>
-        </w:tc>
-        <w:tc>
-          <w:tcPr>
-            <w:tcW w:w="1869" w:type="dxa"/>
-          </w:tcPr>
-          <w:p>
-            <w:pPr>
-              <w:shd w:val="clear" w:color="auto" w:fill="FFFFFF"/>
-              <w:tabs>
-                <w:tab w:val="left" w:pos="916"/>
-                <w:tab w:val="left" w:pos="1832"/>
-                <w:tab w:val="left" w:pos="2748"/>
-                <w:tab w:val="left" w:pos="3664"/>
-                <w:tab w:val="left" w:pos="4580"/>
-                <w:tab w:val="left" w:pos="5496"/>
-                <w:tab w:val="left" w:pos="6412"/>
-                <w:tab w:val="left" w:pos="7328"/>
-                <w:tab w:val="left" w:pos="8244"/>
-                <w:tab w:val="left" w:pos="9160"/>
-                <w:tab w:val="left" w:pos="10076"/>
-                <w:tab w:val="left" w:pos="10992"/>
-                <w:tab w:val="left" w:pos="11908"/>
-                <w:tab w:val="left" w:pos="12824"/>
-                <w:tab w:val="left" w:pos="13740"/>
-                <w:tab w:val="left" w:pos="14656"/>
-              </w:tabs>
-              <w:wordWrap w:val="0"/>
-              <w:textAlignment w:val="baseline"/>
-              <w:rPr>
-                <w:rFonts w:ascii="Courier New" w:eastAsia="Times New Roman" w:hAnsi="Courier New" w:cs="Courier New"/>
-                <w:color w:val="000000"/>
-                <w:sz w:val="21"/>
-                <w:szCs w:val="21"/>
-                <w:lang w:eastAsia="en-GB"/>
-              </w:rPr>
-            </w:pPr>
-            <w:r>
-              <w:rPr>
-                <w:rFonts w:ascii="Courier New" w:eastAsia="Times New Roman" w:hAnsi="Courier New" w:cs="Courier New"/>
-                <w:color w:val="000000"/>
-                <w:sz w:val="21"/>
-                <w:szCs w:val="21"/>
-                <w:lang w:eastAsia="en-GB"/>
-              </w:rPr>
-              <w:t>-0.17695</w:t>
-            </w:r>
-          </w:p>
-          <w:p>
-            <w:pPr>
-              <w:spacing w:after="160" w:line="259" w:lineRule="auto"/>
-            </w:pPr>
+              <w:t>-0.47229</w:t>
+            </w:r>
+          </w:p>
+        </w:tc>
+        <w:tc>
+          <w:tcPr>
+            <w:tcW w:w="1869" w:type="dxa"/>
+          </w:tcPr>
+          <w:p>
+            <w:pPr>
+              <w:shd w:val="clear" w:color="auto" w:fill="FFFFFF"/>
+              <w:tabs>
+                <w:tab w:val="left" w:pos="916"/>
+                <w:tab w:val="left" w:pos="1832"/>
+                <w:tab w:val="left" w:pos="2748"/>
+                <w:tab w:val="left" w:pos="3664"/>
+                <w:tab w:val="left" w:pos="4580"/>
+                <w:tab w:val="left" w:pos="5496"/>
+                <w:tab w:val="left" w:pos="6412"/>
+                <w:tab w:val="left" w:pos="7328"/>
+                <w:tab w:val="left" w:pos="8244"/>
+                <w:tab w:val="left" w:pos="9160"/>
+                <w:tab w:val="left" w:pos="10076"/>
+                <w:tab w:val="left" w:pos="10992"/>
+                <w:tab w:val="left" w:pos="11908"/>
+                <w:tab w:val="left" w:pos="12824"/>
+                <w:tab w:val="left" w:pos="13740"/>
+                <w:tab w:val="left" w:pos="14656"/>
+              </w:tabs>
+              <w:wordWrap w:val="0"/>
+              <w:textAlignment w:val="baseline"/>
+              <w:rPr>
+                <w:rFonts w:ascii="Courier New" w:eastAsia="Times New Roman" w:hAnsi="Courier New" w:cs="Courier New"/>
+                <w:color w:val="000000"/>
+                <w:sz w:val="21"/>
+                <w:szCs w:val="21"/>
+                <w:lang w:eastAsia="en-GB"/>
+              </w:rPr>
+            </w:pPr>
+            <w:r>
+              <w:rPr>
+                <w:rFonts w:ascii="Courier New" w:eastAsia="Times New Roman" w:hAnsi="Courier New" w:cs="Courier New"/>
+                <w:color w:val="000000"/>
+                <w:sz w:val="21"/>
+                <w:szCs w:val="21"/>
+                <w:lang w:eastAsia="en-GB"/>
+              </w:rPr>
+              <w:t>0.92942</w:t>
+            </w:r>
+          </w:p>
+        </w:tc>
+        <w:tc>
+          <w:tcPr>
+            <w:tcW w:w="1869" w:type="dxa"/>
+          </w:tcPr>
+          <w:p>
+            <w:pPr>
+              <w:shd w:val="clear" w:color="auto" w:fill="FFFFFF"/>
+              <w:tabs>
+                <w:tab w:val="left" w:pos="916"/>
+                <w:tab w:val="left" w:pos="1832"/>
+                <w:tab w:val="left" w:pos="2748"/>
+                <w:tab w:val="left" w:pos="3664"/>
+                <w:tab w:val="left" w:pos="4580"/>
+                <w:tab w:val="left" w:pos="5496"/>
+                <w:tab w:val="left" w:pos="6412"/>
+                <w:tab w:val="left" w:pos="7328"/>
+                <w:tab w:val="left" w:pos="8244"/>
+                <w:tab w:val="left" w:pos="9160"/>
+                <w:tab w:val="left" w:pos="10076"/>
+                <w:tab w:val="left" w:pos="10992"/>
+                <w:tab w:val="left" w:pos="11908"/>
+                <w:tab w:val="left" w:pos="12824"/>
+                <w:tab w:val="left" w:pos="13740"/>
+                <w:tab w:val="left" w:pos="14656"/>
+              </w:tabs>
+              <w:wordWrap w:val="0"/>
+              <w:textAlignment w:val="baseline"/>
+              <w:rPr>
+                <w:rFonts w:ascii="Courier New" w:eastAsia="Times New Roman" w:hAnsi="Courier New" w:cs="Courier New"/>
+                <w:color w:val="000000"/>
+                <w:sz w:val="21"/>
+                <w:szCs w:val="21"/>
+                <w:lang w:eastAsia="en-GB"/>
+              </w:rPr>
+            </w:pPr>
+            <w:r>
+              <w:rPr>
+                <w:rFonts w:ascii="Courier New" w:eastAsia="Times New Roman" w:hAnsi="Courier New" w:cs="Courier New"/>
+                <w:color w:val="000000"/>
+                <w:sz w:val="21"/>
+                <w:szCs w:val="21"/>
+                <w:lang w:eastAsia="en-GB"/>
+              </w:rPr>
+              <w:t>-1.43762</w:t>
+            </w:r>
           </w:p>
         </w:tc>
       </w:tr>
     </w:tbl>
     <w:p/>
+    <w:p/>
+    <w:p/>
+    <w:p/>
+    <w:p/>
+    <w:p/>
+    <w:p/>
+    <w:p/>
+    <w:p>
+      <w:r>
+        <w:lastRenderedPageBreak/>
+        <w:t>Mantel test for science – non-science</w:t>
+      </w:r>
+      <w:r>
+        <w:t xml:space="preserve"> </w:t>
+      </w:r>
+      <w:r>
+        <w:t>(10 articles)</w:t>
+      </w:r>
+    </w:p>
     <w:p/>
     <w:p/>
     <w:p/>
@@ -2503,14 +2489,7 @@
         <w:rPr>
           <w:u w:val="single"/>
         </w:rPr>
-        <w:lastRenderedPageBreak/>
-        <w:t>Results generated from mantel test</w:t>
-      </w:r>
-      <w:r>
-        <w:rPr>
-          <w:u w:val="single"/>
-        </w:rPr>
-        <w:t xml:space="preserve"> with 20-word network (10 - 10 top words)</w:t>
+        <w:t>Results generated from mantel test with 20-word network (10 - 10 top words)</w:t>
       </w:r>
     </w:p>
     <w:p>
@@ -2547,7 +2526,7 @@
                 <w:szCs w:val="21"/>
               </w:rPr>
             </w:pPr>
-            <w:bookmarkStart w:id="0" w:name="_Hlk81560466"/>
+            <w:bookmarkStart w:id="1" w:name="_Hlk81560466"/>
             <w:r>
               <w:rPr>
                 <w:rFonts w:cstheme="minorHAnsi"/>
@@ -3210,7 +3189,504 @@
           </w:p>
         </w:tc>
       </w:tr>
-      <w:bookmarkEnd w:id="0"/>
+    </w:tbl>
+    <w:tbl>
+      <w:tblPr>
+        <w:tblStyle w:val="TableGrid"/>
+        <w:tblpPr w:leftFromText="180" w:rightFromText="180" w:vertAnchor="page" w:horzAnchor="margin" w:tblpY="6631"/>
+        <w:tblW w:w="7476" w:type="dxa"/>
+        <w:tblLook w:val="04A0" w:firstRow="1" w:lastRow="0" w:firstColumn="1" w:lastColumn="0" w:noHBand="0" w:noVBand="1"/>
+      </w:tblPr>
+      <w:tblGrid>
+        <w:gridCol w:w="1869"/>
+        <w:gridCol w:w="1869"/>
+        <w:gridCol w:w="1869"/>
+        <w:gridCol w:w="1869"/>
+      </w:tblGrid>
+      <w:tr>
+        <w:trPr>
+          <w:trHeight w:val="437"/>
+        </w:trPr>
+        <w:tc>
+          <w:tcPr>
+            <w:tcW w:w="1869" w:type="dxa"/>
+          </w:tcPr>
+          <w:bookmarkEnd w:id="1"/>
+          <w:p>
+            <w:pPr>
+              <w:spacing w:after="160" w:line="259" w:lineRule="auto"/>
+            </w:pPr>
+            <w:r>
+              <w:t>Mantel-Test</w:t>
+            </w:r>
+          </w:p>
+        </w:tc>
+        <w:tc>
+          <w:tcPr>
+            <w:tcW w:w="1869" w:type="dxa"/>
+          </w:tcPr>
+          <w:p>
+            <w:pPr>
+              <w:spacing w:after="160" w:line="259" w:lineRule="auto"/>
+            </w:pPr>
+            <w:r>
+              <w:t>r</w:t>
+            </w:r>
+          </w:p>
+        </w:tc>
+        <w:tc>
+          <w:tcPr>
+            <w:tcW w:w="1869" w:type="dxa"/>
+          </w:tcPr>
+          <w:p>
+            <w:pPr>
+              <w:spacing w:after="160" w:line="259" w:lineRule="auto"/>
+            </w:pPr>
+            <w:r>
+              <w:t>p-value</w:t>
+            </w:r>
+          </w:p>
+        </w:tc>
+        <w:tc>
+          <w:tcPr>
+            <w:tcW w:w="1869" w:type="dxa"/>
+          </w:tcPr>
+          <w:p>
+            <w:pPr>
+              <w:spacing w:after="160" w:line="259" w:lineRule="auto"/>
+            </w:pPr>
+            <w:r>
+              <w:t>z-score</w:t>
+            </w:r>
+          </w:p>
+        </w:tc>
+      </w:tr>
+      <w:tr>
+        <w:trPr>
+          <w:trHeight w:val="437"/>
+        </w:trPr>
+        <w:tc>
+          <w:tcPr>
+            <w:tcW w:w="1869" w:type="dxa"/>
+          </w:tcPr>
+          <w:p>
+            <w:pPr>
+              <w:spacing w:after="160" w:line="259" w:lineRule="auto"/>
+            </w:pPr>
+            <w:r>
+              <w:t>Article level</w:t>
+            </w:r>
+          </w:p>
+        </w:tc>
+        <w:tc>
+          <w:tcPr>
+            <w:tcW w:w="1869" w:type="dxa"/>
+          </w:tcPr>
+          <w:p>
+            <w:pPr>
+              <w:shd w:val="clear" w:color="auto" w:fill="FFFFFF"/>
+              <w:tabs>
+                <w:tab w:val="left" w:pos="916"/>
+                <w:tab w:val="left" w:pos="1832"/>
+                <w:tab w:val="left" w:pos="2748"/>
+                <w:tab w:val="left" w:pos="3664"/>
+                <w:tab w:val="left" w:pos="4580"/>
+                <w:tab w:val="left" w:pos="5496"/>
+                <w:tab w:val="left" w:pos="6412"/>
+                <w:tab w:val="left" w:pos="7328"/>
+                <w:tab w:val="left" w:pos="8244"/>
+                <w:tab w:val="left" w:pos="9160"/>
+                <w:tab w:val="left" w:pos="10076"/>
+                <w:tab w:val="left" w:pos="10992"/>
+                <w:tab w:val="left" w:pos="11908"/>
+                <w:tab w:val="left" w:pos="12824"/>
+                <w:tab w:val="left" w:pos="13740"/>
+                <w:tab w:val="left" w:pos="14656"/>
+              </w:tabs>
+              <w:wordWrap w:val="0"/>
+              <w:textAlignment w:val="baseline"/>
+              <w:rPr>
+                <w:rFonts w:ascii="Courier New" w:eastAsia="Times New Roman" w:hAnsi="Courier New" w:cs="Courier New"/>
+                <w:color w:val="000000"/>
+                <w:sz w:val="21"/>
+                <w:szCs w:val="21"/>
+                <w:lang w:eastAsia="en-GB"/>
+              </w:rPr>
+            </w:pPr>
+            <w:r>
+              <w:rPr>
+                <w:rFonts w:ascii="Courier New" w:eastAsia="Times New Roman" w:hAnsi="Courier New" w:cs="Courier New"/>
+                <w:color w:val="000000"/>
+                <w:sz w:val="21"/>
+                <w:szCs w:val="21"/>
+                <w:lang w:eastAsia="en-GB"/>
+              </w:rPr>
+              <w:t>-0.40041</w:t>
+            </w:r>
+          </w:p>
+          <w:p>
+            <w:pPr>
+              <w:spacing w:after="160" w:line="259" w:lineRule="auto"/>
+            </w:pPr>
+          </w:p>
+        </w:tc>
+        <w:tc>
+          <w:tcPr>
+            <w:tcW w:w="1869" w:type="dxa"/>
+          </w:tcPr>
+          <w:p>
+            <w:pPr>
+              <w:shd w:val="clear" w:color="auto" w:fill="FFFFFF"/>
+              <w:tabs>
+                <w:tab w:val="left" w:pos="916"/>
+                <w:tab w:val="left" w:pos="1832"/>
+                <w:tab w:val="left" w:pos="2748"/>
+                <w:tab w:val="left" w:pos="3664"/>
+                <w:tab w:val="left" w:pos="4580"/>
+                <w:tab w:val="left" w:pos="5496"/>
+                <w:tab w:val="left" w:pos="6412"/>
+                <w:tab w:val="left" w:pos="7328"/>
+                <w:tab w:val="left" w:pos="8244"/>
+                <w:tab w:val="left" w:pos="9160"/>
+                <w:tab w:val="left" w:pos="10076"/>
+                <w:tab w:val="left" w:pos="10992"/>
+                <w:tab w:val="left" w:pos="11908"/>
+                <w:tab w:val="left" w:pos="12824"/>
+                <w:tab w:val="left" w:pos="13740"/>
+                <w:tab w:val="left" w:pos="14656"/>
+              </w:tabs>
+              <w:wordWrap w:val="0"/>
+              <w:textAlignment w:val="baseline"/>
+              <w:rPr>
+                <w:rFonts w:ascii="Courier New" w:eastAsia="Times New Roman" w:hAnsi="Courier New" w:cs="Courier New"/>
+                <w:color w:val="000000"/>
+                <w:sz w:val="21"/>
+                <w:szCs w:val="21"/>
+                <w:lang w:eastAsia="en-GB"/>
+              </w:rPr>
+            </w:pPr>
+            <w:r>
+              <w:rPr>
+                <w:rFonts w:ascii="Courier New" w:eastAsia="Times New Roman" w:hAnsi="Courier New" w:cs="Courier New"/>
+                <w:color w:val="000000"/>
+                <w:sz w:val="21"/>
+                <w:szCs w:val="21"/>
+                <w:lang w:eastAsia="en-GB"/>
+              </w:rPr>
+              <w:t>0.8811</w:t>
+            </w:r>
+          </w:p>
+          <w:p>
+            <w:pPr>
+              <w:spacing w:after="160" w:line="259" w:lineRule="auto"/>
+            </w:pPr>
+          </w:p>
+        </w:tc>
+        <w:tc>
+          <w:tcPr>
+            <w:tcW w:w="1869" w:type="dxa"/>
+          </w:tcPr>
+          <w:p>
+            <w:pPr>
+              <w:shd w:val="clear" w:color="auto" w:fill="FFFFFF"/>
+              <w:tabs>
+                <w:tab w:val="left" w:pos="916"/>
+                <w:tab w:val="left" w:pos="1832"/>
+                <w:tab w:val="left" w:pos="2748"/>
+                <w:tab w:val="left" w:pos="3664"/>
+                <w:tab w:val="left" w:pos="4580"/>
+                <w:tab w:val="left" w:pos="5496"/>
+                <w:tab w:val="left" w:pos="6412"/>
+                <w:tab w:val="left" w:pos="7328"/>
+                <w:tab w:val="left" w:pos="8244"/>
+                <w:tab w:val="left" w:pos="9160"/>
+                <w:tab w:val="left" w:pos="10076"/>
+                <w:tab w:val="left" w:pos="10992"/>
+                <w:tab w:val="left" w:pos="11908"/>
+                <w:tab w:val="left" w:pos="12824"/>
+                <w:tab w:val="left" w:pos="13740"/>
+                <w:tab w:val="left" w:pos="14656"/>
+              </w:tabs>
+              <w:wordWrap w:val="0"/>
+              <w:textAlignment w:val="baseline"/>
+              <w:rPr>
+                <w:rFonts w:ascii="Courier New" w:eastAsia="Times New Roman" w:hAnsi="Courier New" w:cs="Courier New"/>
+                <w:color w:val="000000"/>
+                <w:sz w:val="21"/>
+                <w:szCs w:val="21"/>
+                <w:lang w:eastAsia="en-GB"/>
+              </w:rPr>
+            </w:pPr>
+            <w:r>
+              <w:rPr>
+                <w:rFonts w:ascii="Courier New" w:eastAsia="Times New Roman" w:hAnsi="Courier New" w:cs="Courier New"/>
+                <w:color w:val="000000"/>
+                <w:sz w:val="21"/>
+                <w:szCs w:val="21"/>
+                <w:lang w:eastAsia="en-GB"/>
+              </w:rPr>
+              <w:t>-1.21426</w:t>
+            </w:r>
+          </w:p>
+          <w:p>
+            <w:pPr>
+              <w:spacing w:after="160" w:line="259" w:lineRule="auto"/>
+            </w:pPr>
+          </w:p>
+        </w:tc>
+      </w:tr>
+      <w:tr>
+        <w:trPr>
+          <w:trHeight w:val="437"/>
+        </w:trPr>
+        <w:tc>
+          <w:tcPr>
+            <w:tcW w:w="1869" w:type="dxa"/>
+          </w:tcPr>
+          <w:p>
+            <w:pPr>
+              <w:spacing w:after="160" w:line="259" w:lineRule="auto"/>
+            </w:pPr>
+            <w:r>
+              <w:t>2-3 Paragraphs</w:t>
+            </w:r>
+          </w:p>
+        </w:tc>
+        <w:tc>
+          <w:tcPr>
+            <w:tcW w:w="1869" w:type="dxa"/>
+          </w:tcPr>
+          <w:p>
+            <w:pPr>
+              <w:shd w:val="clear" w:color="auto" w:fill="FFFFFF"/>
+              <w:tabs>
+                <w:tab w:val="left" w:pos="916"/>
+                <w:tab w:val="left" w:pos="1832"/>
+                <w:tab w:val="left" w:pos="2748"/>
+                <w:tab w:val="left" w:pos="3664"/>
+                <w:tab w:val="left" w:pos="4580"/>
+                <w:tab w:val="left" w:pos="5496"/>
+                <w:tab w:val="left" w:pos="6412"/>
+                <w:tab w:val="left" w:pos="7328"/>
+                <w:tab w:val="left" w:pos="8244"/>
+                <w:tab w:val="left" w:pos="9160"/>
+                <w:tab w:val="left" w:pos="10076"/>
+                <w:tab w:val="left" w:pos="10992"/>
+                <w:tab w:val="left" w:pos="11908"/>
+                <w:tab w:val="left" w:pos="12824"/>
+                <w:tab w:val="left" w:pos="13740"/>
+                <w:tab w:val="left" w:pos="14656"/>
+              </w:tabs>
+              <w:wordWrap w:val="0"/>
+              <w:textAlignment w:val="baseline"/>
+              <w:rPr>
+                <w:rFonts w:ascii="Courier New" w:eastAsia="Times New Roman" w:hAnsi="Courier New" w:cs="Courier New"/>
+                <w:color w:val="000000"/>
+                <w:sz w:val="21"/>
+                <w:szCs w:val="21"/>
+                <w:lang w:eastAsia="en-GB"/>
+              </w:rPr>
+            </w:pPr>
+            <w:r>
+              <w:rPr>
+                <w:rFonts w:ascii="Courier New" w:eastAsia="Times New Roman" w:hAnsi="Courier New" w:cs="Courier New"/>
+                <w:color w:val="000000"/>
+                <w:sz w:val="21"/>
+                <w:szCs w:val="21"/>
+                <w:lang w:eastAsia="en-GB"/>
+              </w:rPr>
+              <w:t>-0.12443</w:t>
+            </w:r>
+          </w:p>
+          <w:p>
+            <w:pPr>
+              <w:spacing w:after="160" w:line="259" w:lineRule="auto"/>
+            </w:pPr>
+          </w:p>
+        </w:tc>
+        <w:tc>
+          <w:tcPr>
+            <w:tcW w:w="1869" w:type="dxa"/>
+          </w:tcPr>
+          <w:p>
+            <w:pPr>
+              <w:shd w:val="clear" w:color="auto" w:fill="FFFFFF"/>
+              <w:tabs>
+                <w:tab w:val="left" w:pos="916"/>
+                <w:tab w:val="left" w:pos="1832"/>
+                <w:tab w:val="left" w:pos="2748"/>
+                <w:tab w:val="left" w:pos="3664"/>
+                <w:tab w:val="left" w:pos="4580"/>
+                <w:tab w:val="left" w:pos="5496"/>
+                <w:tab w:val="left" w:pos="6412"/>
+                <w:tab w:val="left" w:pos="7328"/>
+                <w:tab w:val="left" w:pos="8244"/>
+                <w:tab w:val="left" w:pos="9160"/>
+                <w:tab w:val="left" w:pos="10076"/>
+                <w:tab w:val="left" w:pos="10992"/>
+                <w:tab w:val="left" w:pos="11908"/>
+                <w:tab w:val="left" w:pos="12824"/>
+                <w:tab w:val="left" w:pos="13740"/>
+                <w:tab w:val="left" w:pos="14656"/>
+              </w:tabs>
+              <w:wordWrap w:val="0"/>
+              <w:textAlignment w:val="baseline"/>
+              <w:rPr>
+                <w:rFonts w:ascii="Courier New" w:eastAsia="Times New Roman" w:hAnsi="Courier New" w:cs="Courier New"/>
+                <w:color w:val="000000"/>
+                <w:sz w:val="21"/>
+                <w:szCs w:val="21"/>
+                <w:lang w:eastAsia="en-GB"/>
+              </w:rPr>
+            </w:pPr>
+            <w:r>
+              <w:rPr>
+                <w:rFonts w:ascii="Courier New" w:eastAsia="Times New Roman" w:hAnsi="Courier New" w:cs="Courier New"/>
+                <w:color w:val="000000"/>
+                <w:sz w:val="21"/>
+                <w:szCs w:val="21"/>
+                <w:lang w:eastAsia="en-GB"/>
+              </w:rPr>
+              <w:t>0.6547</w:t>
+            </w:r>
+          </w:p>
+          <w:p>
+            <w:pPr>
+              <w:spacing w:after="160" w:line="259" w:lineRule="auto"/>
+            </w:pPr>
+          </w:p>
+        </w:tc>
+        <w:tc>
+          <w:tcPr>
+            <w:tcW w:w="1869" w:type="dxa"/>
+          </w:tcPr>
+          <w:p>
+            <w:pPr>
+              <w:shd w:val="clear" w:color="auto" w:fill="FFFFFF"/>
+              <w:tabs>
+                <w:tab w:val="left" w:pos="916"/>
+                <w:tab w:val="left" w:pos="1832"/>
+                <w:tab w:val="left" w:pos="2748"/>
+                <w:tab w:val="left" w:pos="3664"/>
+                <w:tab w:val="left" w:pos="4580"/>
+                <w:tab w:val="left" w:pos="5496"/>
+                <w:tab w:val="left" w:pos="6412"/>
+                <w:tab w:val="left" w:pos="7328"/>
+                <w:tab w:val="left" w:pos="8244"/>
+                <w:tab w:val="left" w:pos="9160"/>
+                <w:tab w:val="left" w:pos="10076"/>
+                <w:tab w:val="left" w:pos="10992"/>
+                <w:tab w:val="left" w:pos="11908"/>
+                <w:tab w:val="left" w:pos="12824"/>
+                <w:tab w:val="left" w:pos="13740"/>
+                <w:tab w:val="left" w:pos="14656"/>
+              </w:tabs>
+              <w:wordWrap w:val="0"/>
+              <w:textAlignment w:val="baseline"/>
+              <w:rPr>
+                <w:rFonts w:ascii="Courier New" w:eastAsia="Times New Roman" w:hAnsi="Courier New" w:cs="Courier New"/>
+                <w:color w:val="000000"/>
+                <w:sz w:val="21"/>
+                <w:szCs w:val="21"/>
+                <w:lang w:eastAsia="en-GB"/>
+              </w:rPr>
+            </w:pPr>
+            <w:r>
+              <w:rPr>
+                <w:rFonts w:ascii="Courier New" w:eastAsia="Times New Roman" w:hAnsi="Courier New" w:cs="Courier New"/>
+                <w:color w:val="000000"/>
+                <w:sz w:val="21"/>
+                <w:szCs w:val="21"/>
+                <w:lang w:eastAsia="en-GB"/>
+              </w:rPr>
+              <w:t>-0.52135</w:t>
+            </w:r>
+          </w:p>
+          <w:p>
+            <w:pPr>
+              <w:spacing w:after="160" w:line="259" w:lineRule="auto"/>
+            </w:pPr>
+          </w:p>
+        </w:tc>
+      </w:tr>
+      <w:tr>
+        <w:trPr>
+          <w:trHeight w:val="437"/>
+        </w:trPr>
+        <w:tc>
+          <w:tcPr>
+            <w:tcW w:w="1869" w:type="dxa"/>
+          </w:tcPr>
+          <w:p>
+            <w:pPr>
+              <w:spacing w:after="160" w:line="259" w:lineRule="auto"/>
+            </w:pPr>
+            <w:r>
+              <w:t>Paragraph level</w:t>
+            </w:r>
+          </w:p>
+        </w:tc>
+        <w:tc>
+          <w:tcPr>
+            <w:tcW w:w="1869" w:type="dxa"/>
+          </w:tcPr>
+          <w:p>
+            <w:pPr>
+              <w:spacing w:after="160" w:line="259" w:lineRule="auto"/>
+            </w:pPr>
+            <w:r>
+              <w:rPr>
+                <w:rFonts w:ascii="Courier New" w:eastAsia="Times New Roman" w:hAnsi="Courier New" w:cs="Courier New"/>
+                <w:color w:val="000000"/>
+                <w:sz w:val="21"/>
+                <w:szCs w:val="21"/>
+                <w:lang w:eastAsia="en-GB"/>
+              </w:rPr>
+              <w:t>-0.35870</w:t>
+            </w:r>
+          </w:p>
+        </w:tc>
+        <w:tc>
+          <w:tcPr>
+            <w:tcW w:w="1869" w:type="dxa"/>
+          </w:tcPr>
+          <w:p>
+            <w:pPr>
+              <w:spacing w:after="160" w:line="259" w:lineRule="auto"/>
+            </w:pPr>
+            <w:r>
+              <w:rPr>
+                <w:rFonts w:ascii="Courier New" w:eastAsia="Times New Roman" w:hAnsi="Courier New" w:cs="Courier New"/>
+                <w:color w:val="000000"/>
+                <w:sz w:val="21"/>
+                <w:szCs w:val="21"/>
+                <w:lang w:eastAsia="en-GB"/>
+              </w:rPr>
+              <w:t>0.8187</w:t>
+            </w:r>
+          </w:p>
+        </w:tc>
+        <w:tc>
+          <w:tcPr>
+            <w:tcW w:w="1869" w:type="dxa"/>
+          </w:tcPr>
+          <w:p>
+            <w:pPr>
+              <w:spacing w:after="160" w:line="259" w:lineRule="auto"/>
+            </w:pPr>
+            <w:r>
+              <w:rPr>
+                <w:rFonts w:ascii="Courier New" w:eastAsia="Times New Roman" w:hAnsi="Courier New" w:cs="Courier New"/>
+                <w:color w:val="000000"/>
+                <w:sz w:val="21"/>
+                <w:szCs w:val="21"/>
+                <w:lang w:eastAsia="en-GB"/>
+              </w:rPr>
+              <w:t>-1.06277</w:t>
+            </w:r>
+          </w:p>
+        </w:tc>
+      </w:tr>
     </w:tbl>
     <w:p/>
     <w:p/>
@@ -3232,7 +3708,7 @@
     <w:tbl>
       <w:tblPr>
         <w:tblStyle w:val="TableGrid"/>
-        <w:tblpPr w:leftFromText="180" w:rightFromText="180" w:vertAnchor="page" w:horzAnchor="margin" w:tblpY="5775"/>
+        <w:tblpPr w:leftFromText="180" w:rightFromText="180" w:vertAnchor="page" w:horzAnchor="margin" w:tblpY="9844"/>
         <w:tblW w:w="7476" w:type="dxa"/>
         <w:tblLook w:val="04A0" w:firstRow="1" w:lastRow="0" w:firstColumn="1" w:lastColumn="0" w:noHBand="0" w:noVBand="1"/>
       </w:tblPr>
@@ -3322,154 +3798,58 @@
           </w:tcPr>
           <w:p>
             <w:pPr>
-              <w:shd w:val="clear" w:color="auto" w:fill="FFFFFF"/>
-              <w:tabs>
-                <w:tab w:val="left" w:pos="916"/>
-                <w:tab w:val="left" w:pos="1832"/>
-                <w:tab w:val="left" w:pos="2748"/>
-                <w:tab w:val="left" w:pos="3664"/>
-                <w:tab w:val="left" w:pos="4580"/>
-                <w:tab w:val="left" w:pos="5496"/>
-                <w:tab w:val="left" w:pos="6412"/>
-                <w:tab w:val="left" w:pos="7328"/>
-                <w:tab w:val="left" w:pos="8244"/>
-                <w:tab w:val="left" w:pos="9160"/>
-                <w:tab w:val="left" w:pos="10076"/>
-                <w:tab w:val="left" w:pos="10992"/>
-                <w:tab w:val="left" w:pos="11908"/>
-                <w:tab w:val="left" w:pos="12824"/>
-                <w:tab w:val="left" w:pos="13740"/>
-                <w:tab w:val="left" w:pos="14656"/>
-              </w:tabs>
-              <w:wordWrap w:val="0"/>
-              <w:textAlignment w:val="baseline"/>
-              <w:rPr>
-                <w:rFonts w:ascii="Courier New" w:eastAsia="Times New Roman" w:hAnsi="Courier New" w:cs="Courier New"/>
-                <w:color w:val="000000"/>
-                <w:sz w:val="21"/>
-                <w:szCs w:val="21"/>
-                <w:lang w:eastAsia="en-GB"/>
-              </w:rPr>
-            </w:pPr>
-            <w:r>
-              <w:rPr>
-                <w:rFonts w:ascii="Courier New" w:eastAsia="Times New Roman" w:hAnsi="Courier New" w:cs="Courier New"/>
-                <w:color w:val="000000"/>
-                <w:sz w:val="21"/>
-                <w:szCs w:val="21"/>
-                <w:lang w:eastAsia="en-GB"/>
-              </w:rPr>
-              <w:t>-0.40041</w:t>
-            </w:r>
-          </w:p>
-          <w:p>
-            <w:pPr>
-              <w:spacing w:after="160" w:line="259" w:lineRule="auto"/>
-            </w:pPr>
-          </w:p>
-        </w:tc>
-        <w:tc>
-          <w:tcPr>
-            <w:tcW w:w="1869" w:type="dxa"/>
-          </w:tcPr>
-          <w:p>
-            <w:pPr>
-              <w:shd w:val="clear" w:color="auto" w:fill="FFFFFF"/>
-              <w:tabs>
-                <w:tab w:val="left" w:pos="916"/>
-                <w:tab w:val="left" w:pos="1832"/>
-                <w:tab w:val="left" w:pos="2748"/>
-                <w:tab w:val="left" w:pos="3664"/>
-                <w:tab w:val="left" w:pos="4580"/>
-                <w:tab w:val="left" w:pos="5496"/>
-                <w:tab w:val="left" w:pos="6412"/>
-                <w:tab w:val="left" w:pos="7328"/>
-                <w:tab w:val="left" w:pos="8244"/>
-                <w:tab w:val="left" w:pos="9160"/>
-                <w:tab w:val="left" w:pos="10076"/>
-                <w:tab w:val="left" w:pos="10992"/>
-                <w:tab w:val="left" w:pos="11908"/>
-                <w:tab w:val="left" w:pos="12824"/>
-                <w:tab w:val="left" w:pos="13740"/>
-                <w:tab w:val="left" w:pos="14656"/>
-              </w:tabs>
-              <w:wordWrap w:val="0"/>
-              <w:textAlignment w:val="baseline"/>
-              <w:rPr>
-                <w:rFonts w:ascii="Courier New" w:eastAsia="Times New Roman" w:hAnsi="Courier New" w:cs="Courier New"/>
-                <w:color w:val="000000"/>
-                <w:sz w:val="21"/>
-                <w:szCs w:val="21"/>
-                <w:lang w:eastAsia="en-GB"/>
-              </w:rPr>
-            </w:pPr>
-            <w:r>
-              <w:rPr>
-                <w:rFonts w:ascii="Courier New" w:eastAsia="Times New Roman" w:hAnsi="Courier New" w:cs="Courier New"/>
-                <w:color w:val="000000"/>
-                <w:sz w:val="21"/>
-                <w:szCs w:val="21"/>
-                <w:lang w:eastAsia="en-GB"/>
-              </w:rPr>
-              <w:t>0.8811</w:t>
-            </w:r>
-          </w:p>
-          <w:p>
-            <w:pPr>
-              <w:spacing w:after="160" w:line="259" w:lineRule="auto"/>
-            </w:pPr>
-          </w:p>
-        </w:tc>
-        <w:tc>
-          <w:tcPr>
-            <w:tcW w:w="1869" w:type="dxa"/>
-          </w:tcPr>
-          <w:p>
-            <w:pPr>
-              <w:shd w:val="clear" w:color="auto" w:fill="FFFFFF"/>
-              <w:tabs>
-                <w:tab w:val="left" w:pos="916"/>
-                <w:tab w:val="left" w:pos="1832"/>
-                <w:tab w:val="left" w:pos="2748"/>
-                <w:tab w:val="left" w:pos="3664"/>
-                <w:tab w:val="left" w:pos="4580"/>
-                <w:tab w:val="left" w:pos="5496"/>
-                <w:tab w:val="left" w:pos="6412"/>
-                <w:tab w:val="left" w:pos="7328"/>
-                <w:tab w:val="left" w:pos="8244"/>
-                <w:tab w:val="left" w:pos="9160"/>
-                <w:tab w:val="left" w:pos="10076"/>
-                <w:tab w:val="left" w:pos="10992"/>
-                <w:tab w:val="left" w:pos="11908"/>
-                <w:tab w:val="left" w:pos="12824"/>
-                <w:tab w:val="left" w:pos="13740"/>
-                <w:tab w:val="left" w:pos="14656"/>
-              </w:tabs>
-              <w:wordWrap w:val="0"/>
-              <w:textAlignment w:val="baseline"/>
-              <w:rPr>
-                <w:rFonts w:ascii="Courier New" w:eastAsia="Times New Roman" w:hAnsi="Courier New" w:cs="Courier New"/>
-                <w:color w:val="000000"/>
-                <w:sz w:val="21"/>
-                <w:szCs w:val="21"/>
-                <w:lang w:eastAsia="en-GB"/>
-              </w:rPr>
-            </w:pPr>
-            <w:r>
-              <w:rPr>
-                <w:rFonts w:ascii="Courier New" w:eastAsia="Times New Roman" w:hAnsi="Courier New" w:cs="Courier New"/>
-                <w:color w:val="000000"/>
-                <w:sz w:val="21"/>
-                <w:szCs w:val="21"/>
-                <w:lang w:eastAsia="en-GB"/>
-              </w:rPr>
-              <w:t>-1.21426</w:t>
-            </w:r>
-          </w:p>
-          <w:p>
-            <w:pPr>
-              <w:spacing w:after="160" w:line="259" w:lineRule="auto"/>
-            </w:pPr>
+              <w:spacing w:after="160" w:line="259" w:lineRule="auto"/>
+            </w:pPr>
+            <w:r>
+              <w:rPr>
+                <w:rFonts w:ascii="Courier New" w:eastAsia="Times New Roman" w:hAnsi="Courier New" w:cs="Courier New"/>
+                <w:color w:val="000000"/>
+                <w:sz w:val="21"/>
+                <w:szCs w:val="21"/>
+                <w:lang w:eastAsia="en-GB"/>
+              </w:rPr>
+              <w:t>0.16347</w:t>
+            </w:r>
+          </w:p>
+        </w:tc>
+        <w:tc>
+          <w:tcPr>
+            <w:tcW w:w="1869" w:type="dxa"/>
+          </w:tcPr>
+          <w:p>
+            <w:pPr>
+              <w:spacing w:after="160" w:line="259" w:lineRule="auto"/>
+            </w:pPr>
+            <w:r>
+              <w:rPr>
+                <w:rFonts w:ascii="Courier New" w:eastAsia="Times New Roman" w:hAnsi="Courier New" w:cs="Courier New"/>
+                <w:color w:val="000000"/>
+                <w:sz w:val="21"/>
+                <w:szCs w:val="21"/>
+                <w:lang w:eastAsia="en-GB"/>
+              </w:rPr>
+              <w:t>0.3104</w:t>
+            </w:r>
+          </w:p>
+        </w:tc>
+        <w:tc>
+          <w:tcPr>
+            <w:tcW w:w="1869" w:type="dxa"/>
+          </w:tcPr>
+          <w:p>
+            <w:pPr>
+              <w:spacing w:after="160" w:line="259" w:lineRule="auto"/>
+            </w:pPr>
+            <w:r>
+              <w:rPr>
+                <w:rFonts w:ascii="Courier New" w:eastAsia="Times New Roman" w:hAnsi="Courier New" w:cs="Courier New"/>
+                <w:color w:val="000000"/>
+                <w:sz w:val="21"/>
+                <w:szCs w:val="21"/>
+                <w:lang w:eastAsia="en-GB"/>
+              </w:rPr>
+              <w:t>0.5929</w:t>
+            </w:r>
           </w:p>
         </w:tc>
       </w:tr>
@@ -3533,117 +3913,102 @@
                 <w:szCs w:val="21"/>
                 <w:lang w:eastAsia="en-GB"/>
               </w:rPr>
-              <w:t>-0.12443</w:t>
-            </w:r>
-          </w:p>
-          <w:p>
-            <w:pPr>
-              <w:spacing w:after="160" w:line="259" w:lineRule="auto"/>
-            </w:pPr>
-          </w:p>
-        </w:tc>
-        <w:tc>
-          <w:tcPr>
-            <w:tcW w:w="1869" w:type="dxa"/>
-          </w:tcPr>
-          <w:p>
-            <w:pPr>
-              <w:shd w:val="clear" w:color="auto" w:fill="FFFFFF"/>
-              <w:tabs>
-                <w:tab w:val="left" w:pos="916"/>
-                <w:tab w:val="left" w:pos="1832"/>
-                <w:tab w:val="left" w:pos="2748"/>
-                <w:tab w:val="left" w:pos="3664"/>
-                <w:tab w:val="left" w:pos="4580"/>
-                <w:tab w:val="left" w:pos="5496"/>
-                <w:tab w:val="left" w:pos="6412"/>
-                <w:tab w:val="left" w:pos="7328"/>
-                <w:tab w:val="left" w:pos="8244"/>
-                <w:tab w:val="left" w:pos="9160"/>
-                <w:tab w:val="left" w:pos="10076"/>
-                <w:tab w:val="left" w:pos="10992"/>
-                <w:tab w:val="left" w:pos="11908"/>
-                <w:tab w:val="left" w:pos="12824"/>
-                <w:tab w:val="left" w:pos="13740"/>
-                <w:tab w:val="left" w:pos="14656"/>
-              </w:tabs>
-              <w:wordWrap w:val="0"/>
-              <w:textAlignment w:val="baseline"/>
-              <w:rPr>
-                <w:rFonts w:ascii="Courier New" w:eastAsia="Times New Roman" w:hAnsi="Courier New" w:cs="Courier New"/>
-                <w:color w:val="000000"/>
-                <w:sz w:val="21"/>
-                <w:szCs w:val="21"/>
-                <w:lang w:eastAsia="en-GB"/>
-              </w:rPr>
-            </w:pPr>
-            <w:r>
-              <w:rPr>
-                <w:rFonts w:ascii="Courier New" w:eastAsia="Times New Roman" w:hAnsi="Courier New" w:cs="Courier New"/>
-                <w:color w:val="000000"/>
-                <w:sz w:val="21"/>
-                <w:szCs w:val="21"/>
-                <w:lang w:eastAsia="en-GB"/>
-              </w:rPr>
-              <w:t>0.6547</w:t>
-            </w:r>
-          </w:p>
-          <w:p>
-            <w:pPr>
-              <w:spacing w:after="160" w:line="259" w:lineRule="auto"/>
-            </w:pPr>
-          </w:p>
-        </w:tc>
-        <w:tc>
-          <w:tcPr>
-            <w:tcW w:w="1869" w:type="dxa"/>
-          </w:tcPr>
-          <w:p>
-            <w:pPr>
-              <w:shd w:val="clear" w:color="auto" w:fill="FFFFFF"/>
-              <w:tabs>
-                <w:tab w:val="left" w:pos="916"/>
-                <w:tab w:val="left" w:pos="1832"/>
-                <w:tab w:val="left" w:pos="2748"/>
-                <w:tab w:val="left" w:pos="3664"/>
-                <w:tab w:val="left" w:pos="4580"/>
-                <w:tab w:val="left" w:pos="5496"/>
-                <w:tab w:val="left" w:pos="6412"/>
-                <w:tab w:val="left" w:pos="7328"/>
-                <w:tab w:val="left" w:pos="8244"/>
-                <w:tab w:val="left" w:pos="9160"/>
-                <w:tab w:val="left" w:pos="10076"/>
-                <w:tab w:val="left" w:pos="10992"/>
-                <w:tab w:val="left" w:pos="11908"/>
-                <w:tab w:val="left" w:pos="12824"/>
-                <w:tab w:val="left" w:pos="13740"/>
-                <w:tab w:val="left" w:pos="14656"/>
-              </w:tabs>
-              <w:wordWrap w:val="0"/>
-              <w:textAlignment w:val="baseline"/>
-              <w:rPr>
-                <w:rFonts w:ascii="Courier New" w:eastAsia="Times New Roman" w:hAnsi="Courier New" w:cs="Courier New"/>
-                <w:color w:val="000000"/>
-                <w:sz w:val="21"/>
-                <w:szCs w:val="21"/>
-                <w:lang w:eastAsia="en-GB"/>
-              </w:rPr>
-            </w:pPr>
-            <w:r>
-              <w:rPr>
-                <w:rFonts w:ascii="Courier New" w:eastAsia="Times New Roman" w:hAnsi="Courier New" w:cs="Courier New"/>
-                <w:color w:val="000000"/>
-                <w:sz w:val="21"/>
-                <w:szCs w:val="21"/>
-                <w:lang w:eastAsia="en-GB"/>
-              </w:rPr>
-              <w:t>-0.52135</w:t>
-            </w:r>
-          </w:p>
-          <w:p>
-            <w:pPr>
-              <w:spacing w:after="160" w:line="259" w:lineRule="auto"/>
-            </w:pPr>
+              <w:t>-0.2556</w:t>
+            </w:r>
+          </w:p>
+        </w:tc>
+        <w:tc>
+          <w:tcPr>
+            <w:tcW w:w="1869" w:type="dxa"/>
+          </w:tcPr>
+          <w:p>
+            <w:pPr>
+              <w:shd w:val="clear" w:color="auto" w:fill="FFFFFF"/>
+              <w:tabs>
+                <w:tab w:val="left" w:pos="916"/>
+                <w:tab w:val="left" w:pos="1832"/>
+                <w:tab w:val="left" w:pos="2748"/>
+                <w:tab w:val="left" w:pos="3664"/>
+                <w:tab w:val="left" w:pos="4580"/>
+                <w:tab w:val="left" w:pos="5496"/>
+                <w:tab w:val="left" w:pos="6412"/>
+                <w:tab w:val="left" w:pos="7328"/>
+                <w:tab w:val="left" w:pos="8244"/>
+                <w:tab w:val="left" w:pos="9160"/>
+                <w:tab w:val="left" w:pos="10076"/>
+                <w:tab w:val="left" w:pos="10992"/>
+                <w:tab w:val="left" w:pos="11908"/>
+                <w:tab w:val="left" w:pos="12824"/>
+                <w:tab w:val="left" w:pos="13740"/>
+                <w:tab w:val="left" w:pos="14656"/>
+              </w:tabs>
+              <w:wordWrap w:val="0"/>
+              <w:textAlignment w:val="baseline"/>
+              <w:rPr>
+                <w:rFonts w:ascii="Courier New" w:eastAsia="Times New Roman" w:hAnsi="Courier New" w:cs="Courier New"/>
+                <w:color w:val="000000"/>
+                <w:sz w:val="21"/>
+                <w:szCs w:val="21"/>
+                <w:lang w:eastAsia="en-GB"/>
+              </w:rPr>
+            </w:pPr>
+            <w:r>
+              <w:rPr>
+                <w:rFonts w:ascii="Courier New" w:eastAsia="Times New Roman" w:hAnsi="Courier New" w:cs="Courier New"/>
+                <w:color w:val="000000"/>
+                <w:sz w:val="21"/>
+                <w:szCs w:val="21"/>
+                <w:lang w:eastAsia="en-GB"/>
+              </w:rPr>
+              <w:t>1.0</w:t>
+            </w:r>
+          </w:p>
+        </w:tc>
+        <w:tc>
+          <w:tcPr>
+            <w:tcW w:w="1869" w:type="dxa"/>
+          </w:tcPr>
+          <w:p>
+            <w:pPr>
+              <w:shd w:val="clear" w:color="auto" w:fill="FFFFFF"/>
+              <w:tabs>
+                <w:tab w:val="left" w:pos="916"/>
+                <w:tab w:val="left" w:pos="1832"/>
+                <w:tab w:val="left" w:pos="2748"/>
+                <w:tab w:val="left" w:pos="3664"/>
+                <w:tab w:val="left" w:pos="4580"/>
+                <w:tab w:val="left" w:pos="5496"/>
+                <w:tab w:val="left" w:pos="6412"/>
+                <w:tab w:val="left" w:pos="7328"/>
+                <w:tab w:val="left" w:pos="8244"/>
+                <w:tab w:val="left" w:pos="9160"/>
+                <w:tab w:val="left" w:pos="10076"/>
+                <w:tab w:val="left" w:pos="10992"/>
+                <w:tab w:val="left" w:pos="11908"/>
+                <w:tab w:val="left" w:pos="12824"/>
+                <w:tab w:val="left" w:pos="13740"/>
+                <w:tab w:val="left" w:pos="14656"/>
+              </w:tabs>
+              <w:wordWrap w:val="0"/>
+              <w:textAlignment w:val="baseline"/>
+              <w:rPr>
+                <w:rFonts w:ascii="Courier New" w:eastAsia="Times New Roman" w:hAnsi="Courier New" w:cs="Courier New"/>
+                <w:color w:val="000000"/>
+                <w:sz w:val="21"/>
+                <w:szCs w:val="21"/>
+                <w:lang w:eastAsia="en-GB"/>
+              </w:rPr>
+            </w:pPr>
+            <w:r>
+              <w:rPr>
+                <w:rFonts w:ascii="Courier New" w:eastAsia="Times New Roman" w:hAnsi="Courier New" w:cs="Courier New"/>
+                <w:color w:val="000000"/>
+                <w:sz w:val="21"/>
+                <w:szCs w:val="21"/>
+                <w:lang w:eastAsia="en-GB"/>
+              </w:rPr>
+              <w:t>-1.1348</w:t>
+            </w:r>
           </w:p>
         </w:tc>
       </w:tr>
@@ -3670,63 +4035,143 @@
           </w:tcPr>
           <w:p>
             <w:pPr>
-              <w:spacing w:after="160" w:line="259" w:lineRule="auto"/>
-            </w:pPr>
-            <w:r>
-              <w:rPr>
-                <w:rFonts w:ascii="Courier New" w:eastAsia="Times New Roman" w:hAnsi="Courier New" w:cs="Courier New"/>
-                <w:color w:val="000000"/>
-                <w:sz w:val="21"/>
-                <w:szCs w:val="21"/>
-                <w:lang w:eastAsia="en-GB"/>
-              </w:rPr>
-              <w:t>-0.35870</w:t>
-            </w:r>
-          </w:p>
-        </w:tc>
-        <w:tc>
-          <w:tcPr>
-            <w:tcW w:w="1869" w:type="dxa"/>
-          </w:tcPr>
-          <w:p>
-            <w:pPr>
-              <w:spacing w:after="160" w:line="259" w:lineRule="auto"/>
-            </w:pPr>
-            <w:r>
-              <w:rPr>
-                <w:rFonts w:ascii="Courier New" w:eastAsia="Times New Roman" w:hAnsi="Courier New" w:cs="Courier New"/>
-                <w:color w:val="000000"/>
-                <w:sz w:val="21"/>
-                <w:szCs w:val="21"/>
-                <w:lang w:eastAsia="en-GB"/>
-              </w:rPr>
-              <w:t>0.8187</w:t>
-            </w:r>
-          </w:p>
-        </w:tc>
-        <w:tc>
-          <w:tcPr>
-            <w:tcW w:w="1869" w:type="dxa"/>
-          </w:tcPr>
-          <w:p>
-            <w:pPr>
-              <w:spacing w:after="160" w:line="259" w:lineRule="auto"/>
-            </w:pPr>
-            <w:r>
-              <w:rPr>
-                <w:rFonts w:ascii="Courier New" w:eastAsia="Times New Roman" w:hAnsi="Courier New" w:cs="Courier New"/>
-                <w:color w:val="000000"/>
-                <w:sz w:val="21"/>
-                <w:szCs w:val="21"/>
-                <w:lang w:eastAsia="en-GB"/>
-              </w:rPr>
-              <w:t>-1.06277</w:t>
+              <w:shd w:val="clear" w:color="auto" w:fill="FFFFFF"/>
+              <w:tabs>
+                <w:tab w:val="left" w:pos="916"/>
+                <w:tab w:val="left" w:pos="1832"/>
+                <w:tab w:val="left" w:pos="2748"/>
+                <w:tab w:val="left" w:pos="3664"/>
+                <w:tab w:val="left" w:pos="4580"/>
+                <w:tab w:val="left" w:pos="5496"/>
+                <w:tab w:val="left" w:pos="6412"/>
+                <w:tab w:val="left" w:pos="7328"/>
+                <w:tab w:val="left" w:pos="8244"/>
+                <w:tab w:val="left" w:pos="9160"/>
+                <w:tab w:val="left" w:pos="10076"/>
+                <w:tab w:val="left" w:pos="10992"/>
+                <w:tab w:val="left" w:pos="11908"/>
+                <w:tab w:val="left" w:pos="12824"/>
+                <w:tab w:val="left" w:pos="13740"/>
+                <w:tab w:val="left" w:pos="14656"/>
+              </w:tabs>
+              <w:wordWrap w:val="0"/>
+              <w:textAlignment w:val="baseline"/>
+              <w:rPr>
+                <w:rFonts w:ascii="Courier New" w:eastAsia="Times New Roman" w:hAnsi="Courier New" w:cs="Courier New"/>
+                <w:color w:val="000000"/>
+                <w:sz w:val="21"/>
+                <w:szCs w:val="21"/>
+                <w:lang w:eastAsia="en-GB"/>
+              </w:rPr>
+            </w:pPr>
+            <w:r>
+              <w:rPr>
+                <w:rFonts w:ascii="Courier New" w:eastAsia="Times New Roman" w:hAnsi="Courier New" w:cs="Courier New"/>
+                <w:color w:val="000000"/>
+                <w:sz w:val="21"/>
+                <w:szCs w:val="21"/>
+                <w:lang w:eastAsia="en-GB"/>
+              </w:rPr>
+              <w:t>-0.04745</w:t>
+            </w:r>
+          </w:p>
+        </w:tc>
+        <w:tc>
+          <w:tcPr>
+            <w:tcW w:w="1869" w:type="dxa"/>
+          </w:tcPr>
+          <w:p>
+            <w:pPr>
+              <w:shd w:val="clear" w:color="auto" w:fill="FFFFFF"/>
+              <w:tabs>
+                <w:tab w:val="left" w:pos="916"/>
+                <w:tab w:val="left" w:pos="1832"/>
+                <w:tab w:val="left" w:pos="2748"/>
+                <w:tab w:val="left" w:pos="3664"/>
+                <w:tab w:val="left" w:pos="4580"/>
+                <w:tab w:val="left" w:pos="5496"/>
+                <w:tab w:val="left" w:pos="6412"/>
+                <w:tab w:val="left" w:pos="7328"/>
+                <w:tab w:val="left" w:pos="8244"/>
+                <w:tab w:val="left" w:pos="9160"/>
+                <w:tab w:val="left" w:pos="10076"/>
+                <w:tab w:val="left" w:pos="10992"/>
+                <w:tab w:val="left" w:pos="11908"/>
+                <w:tab w:val="left" w:pos="12824"/>
+                <w:tab w:val="left" w:pos="13740"/>
+                <w:tab w:val="left" w:pos="14656"/>
+              </w:tabs>
+              <w:wordWrap w:val="0"/>
+              <w:textAlignment w:val="baseline"/>
+              <w:rPr>
+                <w:rFonts w:ascii="Courier New" w:eastAsia="Times New Roman" w:hAnsi="Courier New" w:cs="Courier New"/>
+                <w:color w:val="000000"/>
+                <w:sz w:val="21"/>
+                <w:szCs w:val="21"/>
+                <w:lang w:eastAsia="en-GB"/>
+              </w:rPr>
+            </w:pPr>
+            <w:r>
+              <w:rPr>
+                <w:rFonts w:ascii="Courier New" w:eastAsia="Times New Roman" w:hAnsi="Courier New" w:cs="Courier New"/>
+                <w:color w:val="000000"/>
+                <w:sz w:val="21"/>
+                <w:szCs w:val="21"/>
+                <w:lang w:eastAsia="en-GB"/>
+              </w:rPr>
+              <w:t>0.5642</w:t>
+            </w:r>
+          </w:p>
+        </w:tc>
+        <w:tc>
+          <w:tcPr>
+            <w:tcW w:w="1869" w:type="dxa"/>
+          </w:tcPr>
+          <w:p>
+            <w:pPr>
+              <w:shd w:val="clear" w:color="auto" w:fill="FFFFFF"/>
+              <w:tabs>
+                <w:tab w:val="left" w:pos="916"/>
+                <w:tab w:val="left" w:pos="1832"/>
+                <w:tab w:val="left" w:pos="2748"/>
+                <w:tab w:val="left" w:pos="3664"/>
+                <w:tab w:val="left" w:pos="4580"/>
+                <w:tab w:val="left" w:pos="5496"/>
+                <w:tab w:val="left" w:pos="6412"/>
+                <w:tab w:val="left" w:pos="7328"/>
+                <w:tab w:val="left" w:pos="8244"/>
+                <w:tab w:val="left" w:pos="9160"/>
+                <w:tab w:val="left" w:pos="10076"/>
+                <w:tab w:val="left" w:pos="10992"/>
+                <w:tab w:val="left" w:pos="11908"/>
+                <w:tab w:val="left" w:pos="12824"/>
+                <w:tab w:val="left" w:pos="13740"/>
+                <w:tab w:val="left" w:pos="14656"/>
+              </w:tabs>
+              <w:wordWrap w:val="0"/>
+              <w:textAlignment w:val="baseline"/>
+              <w:rPr>
+                <w:rFonts w:ascii="Courier New" w:eastAsia="Times New Roman" w:hAnsi="Courier New" w:cs="Courier New"/>
+                <w:color w:val="000000"/>
+                <w:sz w:val="21"/>
+                <w:szCs w:val="21"/>
+                <w:lang w:eastAsia="en-GB"/>
+              </w:rPr>
+            </w:pPr>
+            <w:r>
+              <w:rPr>
+                <w:rFonts w:ascii="Courier New" w:eastAsia="Times New Roman" w:hAnsi="Courier New" w:cs="Courier New"/>
+                <w:color w:val="000000"/>
+                <w:sz w:val="21"/>
+                <w:szCs w:val="21"/>
+                <w:lang w:eastAsia="en-GB"/>
+              </w:rPr>
+              <w:t>-0.17695</w:t>
             </w:r>
           </w:p>
         </w:tc>
       </w:tr>
     </w:tbl>
-    <w:p/>
     <w:p/>
     <w:p/>
     <w:p/>
@@ -3741,7 +4186,7 @@
     <w:tbl>
       <w:tblPr>
         <w:tblStyle w:val="TableGrid"/>
-        <w:tblpPr w:leftFromText="180" w:rightFromText="180" w:vertAnchor="page" w:horzAnchor="margin" w:tblpY="9029"/>
+        <w:tblpPr w:leftFromText="180" w:rightFromText="180" w:vertAnchor="page" w:horzAnchor="margin" w:tblpY="13041"/>
         <w:tblW w:w="7476" w:type="dxa"/>
         <w:tblLook w:val="04A0" w:firstRow="1" w:lastRow="0" w:firstColumn="1" w:lastColumn="0" w:noHBand="0" w:noVBand="1"/>
       </w:tblPr>
@@ -3868,117 +4313,102 @@
                 <w:szCs w:val="21"/>
                 <w:lang w:eastAsia="en-GB"/>
               </w:rPr>
-              <w:t>-0.45208</w:t>
-            </w:r>
-          </w:p>
-          <w:p>
-            <w:pPr>
-              <w:spacing w:after="160" w:line="259" w:lineRule="auto"/>
-            </w:pPr>
-          </w:p>
-        </w:tc>
-        <w:tc>
-          <w:tcPr>
-            <w:tcW w:w="1869" w:type="dxa"/>
-          </w:tcPr>
-          <w:p>
-            <w:pPr>
-              <w:shd w:val="clear" w:color="auto" w:fill="FFFFFF"/>
-              <w:tabs>
-                <w:tab w:val="left" w:pos="916"/>
-                <w:tab w:val="left" w:pos="1832"/>
-                <w:tab w:val="left" w:pos="2748"/>
-                <w:tab w:val="left" w:pos="3664"/>
-                <w:tab w:val="left" w:pos="4580"/>
-                <w:tab w:val="left" w:pos="5496"/>
-                <w:tab w:val="left" w:pos="6412"/>
-                <w:tab w:val="left" w:pos="7328"/>
-                <w:tab w:val="left" w:pos="8244"/>
-                <w:tab w:val="left" w:pos="9160"/>
-                <w:tab w:val="left" w:pos="10076"/>
-                <w:tab w:val="left" w:pos="10992"/>
-                <w:tab w:val="left" w:pos="11908"/>
-                <w:tab w:val="left" w:pos="12824"/>
-                <w:tab w:val="left" w:pos="13740"/>
-                <w:tab w:val="left" w:pos="14656"/>
-              </w:tabs>
-              <w:wordWrap w:val="0"/>
-              <w:textAlignment w:val="baseline"/>
-              <w:rPr>
-                <w:rFonts w:ascii="Courier New" w:eastAsia="Times New Roman" w:hAnsi="Courier New" w:cs="Courier New"/>
-                <w:color w:val="000000"/>
-                <w:sz w:val="21"/>
-                <w:szCs w:val="21"/>
-                <w:lang w:eastAsia="en-GB"/>
-              </w:rPr>
-            </w:pPr>
-            <w:r>
-              <w:rPr>
-                <w:rFonts w:ascii="Courier New" w:eastAsia="Times New Roman" w:hAnsi="Courier New" w:cs="Courier New"/>
-                <w:color w:val="000000"/>
-                <w:sz w:val="21"/>
-                <w:szCs w:val="21"/>
-                <w:lang w:eastAsia="en-GB"/>
-              </w:rPr>
-              <w:t>0.99278</w:t>
-            </w:r>
-          </w:p>
-          <w:p>
-            <w:pPr>
-              <w:spacing w:after="160" w:line="259" w:lineRule="auto"/>
-            </w:pPr>
-          </w:p>
-        </w:tc>
-        <w:tc>
-          <w:tcPr>
-            <w:tcW w:w="1869" w:type="dxa"/>
-          </w:tcPr>
-          <w:p>
-            <w:pPr>
-              <w:shd w:val="clear" w:color="auto" w:fill="FFFFFF"/>
-              <w:tabs>
-                <w:tab w:val="left" w:pos="916"/>
-                <w:tab w:val="left" w:pos="1832"/>
-                <w:tab w:val="left" w:pos="2748"/>
-                <w:tab w:val="left" w:pos="3664"/>
-                <w:tab w:val="left" w:pos="4580"/>
-                <w:tab w:val="left" w:pos="5496"/>
-                <w:tab w:val="left" w:pos="6412"/>
-                <w:tab w:val="left" w:pos="7328"/>
-                <w:tab w:val="left" w:pos="8244"/>
-                <w:tab w:val="left" w:pos="9160"/>
-                <w:tab w:val="left" w:pos="10076"/>
-                <w:tab w:val="left" w:pos="10992"/>
-                <w:tab w:val="left" w:pos="11908"/>
-                <w:tab w:val="left" w:pos="12824"/>
-                <w:tab w:val="left" w:pos="13740"/>
-                <w:tab w:val="left" w:pos="14656"/>
-              </w:tabs>
-              <w:wordWrap w:val="0"/>
-              <w:textAlignment w:val="baseline"/>
-              <w:rPr>
-                <w:rFonts w:ascii="Courier New" w:eastAsia="Times New Roman" w:hAnsi="Courier New" w:cs="Courier New"/>
-                <w:color w:val="000000"/>
-                <w:sz w:val="21"/>
-                <w:szCs w:val="21"/>
-                <w:lang w:eastAsia="en-GB"/>
-              </w:rPr>
-            </w:pPr>
-            <w:r>
-              <w:rPr>
-                <w:rFonts w:ascii="Courier New" w:eastAsia="Times New Roman" w:hAnsi="Courier New" w:cs="Courier New"/>
-                <w:color w:val="000000"/>
-                <w:sz w:val="21"/>
-                <w:szCs w:val="21"/>
-                <w:lang w:eastAsia="en-GB"/>
-              </w:rPr>
-              <w:t>-2.32042</w:t>
-            </w:r>
-          </w:p>
-          <w:p>
-            <w:pPr>
-              <w:spacing w:after="160" w:line="259" w:lineRule="auto"/>
-            </w:pPr>
+              <w:t>-0.37001</w:t>
+            </w:r>
+          </w:p>
+        </w:tc>
+        <w:tc>
+          <w:tcPr>
+            <w:tcW w:w="1869" w:type="dxa"/>
+          </w:tcPr>
+          <w:p>
+            <w:pPr>
+              <w:shd w:val="clear" w:color="auto" w:fill="FFFFFF"/>
+              <w:tabs>
+                <w:tab w:val="left" w:pos="916"/>
+                <w:tab w:val="left" w:pos="1832"/>
+                <w:tab w:val="left" w:pos="2748"/>
+                <w:tab w:val="left" w:pos="3664"/>
+                <w:tab w:val="left" w:pos="4580"/>
+                <w:tab w:val="left" w:pos="5496"/>
+                <w:tab w:val="left" w:pos="6412"/>
+                <w:tab w:val="left" w:pos="7328"/>
+                <w:tab w:val="left" w:pos="8244"/>
+                <w:tab w:val="left" w:pos="9160"/>
+                <w:tab w:val="left" w:pos="10076"/>
+                <w:tab w:val="left" w:pos="10992"/>
+                <w:tab w:val="left" w:pos="11908"/>
+                <w:tab w:val="left" w:pos="12824"/>
+                <w:tab w:val="left" w:pos="13740"/>
+                <w:tab w:val="left" w:pos="14656"/>
+              </w:tabs>
+              <w:wordWrap w:val="0"/>
+              <w:textAlignment w:val="baseline"/>
+              <w:rPr>
+                <w:rFonts w:ascii="Courier New" w:eastAsia="Times New Roman" w:hAnsi="Courier New" w:cs="Courier New"/>
+                <w:color w:val="000000"/>
+                <w:sz w:val="21"/>
+                <w:szCs w:val="21"/>
+                <w:lang w:eastAsia="en-GB"/>
+              </w:rPr>
+            </w:pPr>
+            <w:r>
+              <w:rPr>
+                <w:rFonts w:ascii="Courier New" w:eastAsia="Times New Roman" w:hAnsi="Courier New" w:cs="Courier New"/>
+                <w:color w:val="000000"/>
+                <w:sz w:val="21"/>
+                <w:szCs w:val="21"/>
+                <w:lang w:eastAsia="en-GB"/>
+              </w:rPr>
+              <w:t>0.96258</w:t>
+            </w:r>
+          </w:p>
+        </w:tc>
+        <w:tc>
+          <w:tcPr>
+            <w:tcW w:w="1869" w:type="dxa"/>
+          </w:tcPr>
+          <w:p>
+            <w:pPr>
+              <w:shd w:val="clear" w:color="auto" w:fill="FFFFFF"/>
+              <w:tabs>
+                <w:tab w:val="left" w:pos="916"/>
+                <w:tab w:val="left" w:pos="1832"/>
+                <w:tab w:val="left" w:pos="2748"/>
+                <w:tab w:val="left" w:pos="3664"/>
+                <w:tab w:val="left" w:pos="4580"/>
+                <w:tab w:val="left" w:pos="5496"/>
+                <w:tab w:val="left" w:pos="6412"/>
+                <w:tab w:val="left" w:pos="7328"/>
+                <w:tab w:val="left" w:pos="8244"/>
+                <w:tab w:val="left" w:pos="9160"/>
+                <w:tab w:val="left" w:pos="10076"/>
+                <w:tab w:val="left" w:pos="10992"/>
+                <w:tab w:val="left" w:pos="11908"/>
+                <w:tab w:val="left" w:pos="12824"/>
+                <w:tab w:val="left" w:pos="13740"/>
+                <w:tab w:val="left" w:pos="14656"/>
+              </w:tabs>
+              <w:wordWrap w:val="0"/>
+              <w:textAlignment w:val="baseline"/>
+              <w:rPr>
+                <w:rFonts w:ascii="Courier New" w:eastAsia="Times New Roman" w:hAnsi="Courier New" w:cs="Courier New"/>
+                <w:color w:val="000000"/>
+                <w:sz w:val="21"/>
+                <w:szCs w:val="21"/>
+                <w:lang w:eastAsia="en-GB"/>
+              </w:rPr>
+            </w:pPr>
+            <w:r>
+              <w:rPr>
+                <w:rFonts w:ascii="Courier New" w:eastAsia="Times New Roman" w:hAnsi="Courier New" w:cs="Courier New"/>
+                <w:color w:val="000000"/>
+                <w:sz w:val="21"/>
+                <w:szCs w:val="21"/>
+                <w:lang w:eastAsia="en-GB"/>
+              </w:rPr>
+              <w:t>-1.69272</w:t>
+            </w:r>
           </w:p>
         </w:tc>
       </w:tr>
@@ -4005,154 +4435,37 @@
           </w:tcPr>
           <w:p>
             <w:pPr>
-              <w:shd w:val="clear" w:color="auto" w:fill="FFFFFF"/>
-              <w:tabs>
-                <w:tab w:val="left" w:pos="916"/>
-                <w:tab w:val="left" w:pos="1832"/>
-                <w:tab w:val="left" w:pos="2748"/>
-                <w:tab w:val="left" w:pos="3664"/>
-                <w:tab w:val="left" w:pos="4580"/>
-                <w:tab w:val="left" w:pos="5496"/>
-                <w:tab w:val="left" w:pos="6412"/>
-                <w:tab w:val="left" w:pos="7328"/>
-                <w:tab w:val="left" w:pos="8244"/>
-                <w:tab w:val="left" w:pos="9160"/>
-                <w:tab w:val="left" w:pos="10076"/>
-                <w:tab w:val="left" w:pos="10992"/>
-                <w:tab w:val="left" w:pos="11908"/>
-                <w:tab w:val="left" w:pos="12824"/>
-                <w:tab w:val="left" w:pos="13740"/>
-                <w:tab w:val="left" w:pos="14656"/>
-              </w:tabs>
-              <w:wordWrap w:val="0"/>
-              <w:textAlignment w:val="baseline"/>
-              <w:rPr>
-                <w:rFonts w:ascii="Courier New" w:eastAsia="Times New Roman" w:hAnsi="Courier New" w:cs="Courier New"/>
-                <w:color w:val="000000"/>
-                <w:sz w:val="21"/>
-                <w:szCs w:val="21"/>
-                <w:lang w:eastAsia="en-GB"/>
-              </w:rPr>
-            </w:pPr>
-            <w:r>
-              <w:rPr>
-                <w:rFonts w:ascii="Courier New" w:eastAsia="Times New Roman" w:hAnsi="Courier New" w:cs="Courier New"/>
-                <w:color w:val="000000"/>
-                <w:sz w:val="21"/>
-                <w:szCs w:val="21"/>
-                <w:lang w:eastAsia="en-GB"/>
-              </w:rPr>
+              <w:spacing w:after="160" w:line="259" w:lineRule="auto"/>
+            </w:pPr>
+            <w:r>
               <w:t>-0.16750</w:t>
             </w:r>
           </w:p>
-          <w:p>
-            <w:pPr>
-              <w:spacing w:after="160" w:line="259" w:lineRule="auto"/>
-            </w:pPr>
-          </w:p>
-        </w:tc>
-        <w:tc>
-          <w:tcPr>
-            <w:tcW w:w="1869" w:type="dxa"/>
-          </w:tcPr>
-          <w:p>
-            <w:pPr>
-              <w:shd w:val="clear" w:color="auto" w:fill="FFFFFF"/>
-              <w:tabs>
-                <w:tab w:val="left" w:pos="916"/>
-                <w:tab w:val="left" w:pos="1832"/>
-                <w:tab w:val="left" w:pos="2748"/>
-                <w:tab w:val="left" w:pos="3664"/>
-                <w:tab w:val="left" w:pos="4580"/>
-                <w:tab w:val="left" w:pos="5496"/>
-                <w:tab w:val="left" w:pos="6412"/>
-                <w:tab w:val="left" w:pos="7328"/>
-                <w:tab w:val="left" w:pos="8244"/>
-                <w:tab w:val="left" w:pos="9160"/>
-                <w:tab w:val="left" w:pos="10076"/>
-                <w:tab w:val="left" w:pos="10992"/>
-                <w:tab w:val="left" w:pos="11908"/>
-                <w:tab w:val="left" w:pos="12824"/>
-                <w:tab w:val="left" w:pos="13740"/>
-                <w:tab w:val="left" w:pos="14656"/>
-              </w:tabs>
-              <w:wordWrap w:val="0"/>
-              <w:textAlignment w:val="baseline"/>
-              <w:rPr>
-                <w:rFonts w:ascii="Courier New" w:eastAsia="Times New Roman" w:hAnsi="Courier New" w:cs="Courier New"/>
-                <w:color w:val="000000"/>
-                <w:sz w:val="21"/>
-                <w:szCs w:val="21"/>
-                <w:lang w:eastAsia="en-GB"/>
-              </w:rPr>
-            </w:pPr>
-            <w:r>
-              <w:rPr>
-                <w:rFonts w:ascii="Courier New" w:eastAsia="Times New Roman" w:hAnsi="Courier New" w:cs="Courier New"/>
-                <w:color w:val="000000"/>
-                <w:sz w:val="21"/>
-                <w:szCs w:val="21"/>
-                <w:lang w:eastAsia="en-GB"/>
-              </w:rPr>
+        </w:tc>
+        <w:tc>
+          <w:tcPr>
+            <w:tcW w:w="1869" w:type="dxa"/>
+          </w:tcPr>
+          <w:p>
+            <w:pPr>
+              <w:spacing w:after="160" w:line="259" w:lineRule="auto"/>
+            </w:pPr>
+            <w:r>
               <w:t>0.88753</w:t>
             </w:r>
           </w:p>
-          <w:p>
-            <w:pPr>
-              <w:spacing w:after="160" w:line="259" w:lineRule="auto"/>
-            </w:pPr>
-          </w:p>
-        </w:tc>
-        <w:tc>
-          <w:tcPr>
-            <w:tcW w:w="1869" w:type="dxa"/>
-          </w:tcPr>
-          <w:p>
-            <w:pPr>
-              <w:shd w:val="clear" w:color="auto" w:fill="FFFFFF"/>
-              <w:tabs>
-                <w:tab w:val="left" w:pos="916"/>
-                <w:tab w:val="left" w:pos="1832"/>
-                <w:tab w:val="left" w:pos="2748"/>
-                <w:tab w:val="left" w:pos="3664"/>
-                <w:tab w:val="left" w:pos="4580"/>
-                <w:tab w:val="left" w:pos="5496"/>
-                <w:tab w:val="left" w:pos="6412"/>
-                <w:tab w:val="left" w:pos="7328"/>
-                <w:tab w:val="left" w:pos="8244"/>
-                <w:tab w:val="left" w:pos="9160"/>
-                <w:tab w:val="left" w:pos="10076"/>
-                <w:tab w:val="left" w:pos="10992"/>
-                <w:tab w:val="left" w:pos="11908"/>
-                <w:tab w:val="left" w:pos="12824"/>
-                <w:tab w:val="left" w:pos="13740"/>
-                <w:tab w:val="left" w:pos="14656"/>
-              </w:tabs>
-              <w:wordWrap w:val="0"/>
-              <w:textAlignment w:val="baseline"/>
-              <w:rPr>
-                <w:rFonts w:ascii="Courier New" w:eastAsia="Times New Roman" w:hAnsi="Courier New" w:cs="Courier New"/>
-                <w:color w:val="000000"/>
-                <w:sz w:val="21"/>
-                <w:szCs w:val="21"/>
-                <w:lang w:eastAsia="en-GB"/>
-              </w:rPr>
-            </w:pPr>
-            <w:r>
-              <w:rPr>
-                <w:rFonts w:ascii="Courier New" w:eastAsia="Times New Roman" w:hAnsi="Courier New" w:cs="Courier New"/>
-                <w:color w:val="000000"/>
-                <w:sz w:val="21"/>
-                <w:szCs w:val="21"/>
-                <w:lang w:eastAsia="en-GB"/>
-              </w:rPr>
+        </w:tc>
+        <w:tc>
+          <w:tcPr>
+            <w:tcW w:w="1869" w:type="dxa"/>
+          </w:tcPr>
+          <w:p>
+            <w:pPr>
+              <w:spacing w:after="160" w:line="259" w:lineRule="auto"/>
+            </w:pPr>
+            <w:r>
               <w:t>-1.14787</w:t>
             </w:r>
-          </w:p>
-          <w:p>
-            <w:pPr>
-              <w:spacing w:after="160" w:line="259" w:lineRule="auto"/>
-            </w:pPr>
           </w:p>
         </w:tc>
       </w:tr>
@@ -4179,154 +4492,37 @@
           </w:tcPr>
           <w:p>
             <w:pPr>
-              <w:shd w:val="clear" w:color="auto" w:fill="FFFFFF"/>
-              <w:tabs>
-                <w:tab w:val="left" w:pos="916"/>
-                <w:tab w:val="left" w:pos="1832"/>
-                <w:tab w:val="left" w:pos="2748"/>
-                <w:tab w:val="left" w:pos="3664"/>
-                <w:tab w:val="left" w:pos="4580"/>
-                <w:tab w:val="left" w:pos="5496"/>
-                <w:tab w:val="left" w:pos="6412"/>
-                <w:tab w:val="left" w:pos="7328"/>
-                <w:tab w:val="left" w:pos="8244"/>
-                <w:tab w:val="left" w:pos="9160"/>
-                <w:tab w:val="left" w:pos="10076"/>
-                <w:tab w:val="left" w:pos="10992"/>
-                <w:tab w:val="left" w:pos="11908"/>
-                <w:tab w:val="left" w:pos="12824"/>
-                <w:tab w:val="left" w:pos="13740"/>
-                <w:tab w:val="left" w:pos="14656"/>
-              </w:tabs>
-              <w:wordWrap w:val="0"/>
-              <w:textAlignment w:val="baseline"/>
-              <w:rPr>
-                <w:rFonts w:ascii="Courier New" w:eastAsia="Times New Roman" w:hAnsi="Courier New" w:cs="Courier New"/>
-                <w:color w:val="000000"/>
-                <w:sz w:val="21"/>
-                <w:szCs w:val="21"/>
-                <w:lang w:eastAsia="en-GB"/>
-              </w:rPr>
-            </w:pPr>
-            <w:r>
-              <w:rPr>
-                <w:rFonts w:ascii="Courier New" w:eastAsia="Times New Roman" w:hAnsi="Courier New" w:cs="Courier New"/>
-                <w:color w:val="000000"/>
-                <w:sz w:val="21"/>
-                <w:szCs w:val="21"/>
-                <w:lang w:eastAsia="en-GB"/>
-              </w:rPr>
+              <w:spacing w:after="160" w:line="259" w:lineRule="auto"/>
+            </w:pPr>
+            <w:r>
               <w:t>-0.07063</w:t>
             </w:r>
           </w:p>
-          <w:p>
-            <w:pPr>
-              <w:spacing w:after="160" w:line="259" w:lineRule="auto"/>
-            </w:pPr>
-          </w:p>
-        </w:tc>
-        <w:tc>
-          <w:tcPr>
-            <w:tcW w:w="1869" w:type="dxa"/>
-          </w:tcPr>
-          <w:p>
-            <w:pPr>
-              <w:shd w:val="clear" w:color="auto" w:fill="FFFFFF"/>
-              <w:tabs>
-                <w:tab w:val="left" w:pos="916"/>
-                <w:tab w:val="left" w:pos="1832"/>
-                <w:tab w:val="left" w:pos="2748"/>
-                <w:tab w:val="left" w:pos="3664"/>
-                <w:tab w:val="left" w:pos="4580"/>
-                <w:tab w:val="left" w:pos="5496"/>
-                <w:tab w:val="left" w:pos="6412"/>
-                <w:tab w:val="left" w:pos="7328"/>
-                <w:tab w:val="left" w:pos="8244"/>
-                <w:tab w:val="left" w:pos="9160"/>
-                <w:tab w:val="left" w:pos="10076"/>
-                <w:tab w:val="left" w:pos="10992"/>
-                <w:tab w:val="left" w:pos="11908"/>
-                <w:tab w:val="left" w:pos="12824"/>
-                <w:tab w:val="left" w:pos="13740"/>
-                <w:tab w:val="left" w:pos="14656"/>
-              </w:tabs>
-              <w:wordWrap w:val="0"/>
-              <w:textAlignment w:val="baseline"/>
-              <w:rPr>
-                <w:rFonts w:ascii="Courier New" w:eastAsia="Times New Roman" w:hAnsi="Courier New" w:cs="Courier New"/>
-                <w:color w:val="000000"/>
-                <w:sz w:val="21"/>
-                <w:szCs w:val="21"/>
-                <w:lang w:eastAsia="en-GB"/>
-              </w:rPr>
-            </w:pPr>
-            <w:r>
-              <w:rPr>
-                <w:rFonts w:ascii="Courier New" w:eastAsia="Times New Roman" w:hAnsi="Courier New" w:cs="Courier New"/>
-                <w:color w:val="000000"/>
-                <w:sz w:val="21"/>
-                <w:szCs w:val="21"/>
-                <w:lang w:eastAsia="en-GB"/>
-              </w:rPr>
+        </w:tc>
+        <w:tc>
+          <w:tcPr>
+            <w:tcW w:w="1869" w:type="dxa"/>
+          </w:tcPr>
+          <w:p>
+            <w:pPr>
+              <w:spacing w:after="160" w:line="259" w:lineRule="auto"/>
+            </w:pPr>
+            <w:r>
               <w:t>0.61801</w:t>
             </w:r>
           </w:p>
-          <w:p>
-            <w:pPr>
-              <w:spacing w:after="160" w:line="259" w:lineRule="auto"/>
-            </w:pPr>
-          </w:p>
-        </w:tc>
-        <w:tc>
-          <w:tcPr>
-            <w:tcW w:w="1869" w:type="dxa"/>
-          </w:tcPr>
-          <w:p>
-            <w:pPr>
-              <w:shd w:val="clear" w:color="auto" w:fill="FFFFFF"/>
-              <w:tabs>
-                <w:tab w:val="left" w:pos="916"/>
-                <w:tab w:val="left" w:pos="1832"/>
-                <w:tab w:val="left" w:pos="2748"/>
-                <w:tab w:val="left" w:pos="3664"/>
-                <w:tab w:val="left" w:pos="4580"/>
-                <w:tab w:val="left" w:pos="5496"/>
-                <w:tab w:val="left" w:pos="6412"/>
-                <w:tab w:val="left" w:pos="7328"/>
-                <w:tab w:val="left" w:pos="8244"/>
-                <w:tab w:val="left" w:pos="9160"/>
-                <w:tab w:val="left" w:pos="10076"/>
-                <w:tab w:val="left" w:pos="10992"/>
-                <w:tab w:val="left" w:pos="11908"/>
-                <w:tab w:val="left" w:pos="12824"/>
-                <w:tab w:val="left" w:pos="13740"/>
-                <w:tab w:val="left" w:pos="14656"/>
-              </w:tabs>
-              <w:wordWrap w:val="0"/>
-              <w:textAlignment w:val="baseline"/>
-              <w:rPr>
-                <w:rFonts w:ascii="Courier New" w:eastAsia="Times New Roman" w:hAnsi="Courier New" w:cs="Courier New"/>
-                <w:color w:val="000000"/>
-                <w:sz w:val="21"/>
-                <w:szCs w:val="21"/>
-                <w:lang w:eastAsia="en-GB"/>
-              </w:rPr>
-            </w:pPr>
-            <w:r>
-              <w:rPr>
-                <w:rFonts w:ascii="Courier New" w:eastAsia="Times New Roman" w:hAnsi="Courier New" w:cs="Courier New"/>
-                <w:color w:val="000000"/>
-                <w:sz w:val="21"/>
-                <w:szCs w:val="21"/>
-                <w:lang w:eastAsia="en-GB"/>
-              </w:rPr>
+        </w:tc>
+        <w:tc>
+          <w:tcPr>
+            <w:tcW w:w="1869" w:type="dxa"/>
+          </w:tcPr>
+          <w:p>
+            <w:pPr>
+              <w:spacing w:after="160" w:line="259" w:lineRule="auto"/>
+            </w:pPr>
+            <w:r>
               <w:t>-0.32868</w:t>
             </w:r>
-          </w:p>
-          <w:p>
-            <w:pPr>
-              <w:spacing w:after="160" w:line="259" w:lineRule="auto"/>
-            </w:pPr>
           </w:p>
         </w:tc>
       </w:tr>
@@ -4372,20 +4568,20 @@
     <w:p/>
     <w:p>
       <w:r>
-        <w:t>Mantel test for science – non-</w:t>
+        <w:t>Mantel test for science – psychology (</w:t>
       </w:r>
       <w:r>
-        <w:t>science (</w:t>
+        <w:t>2</w:t>
       </w:r>
       <w:r>
-        <w:t>10 articles)</w:t>
+        <w:t>0 articles)</w:t>
       </w:r>
     </w:p>
     <w:p/>
     <w:tbl>
       <w:tblPr>
         <w:tblStyle w:val="TableGrid"/>
-        <w:tblpPr w:leftFromText="180" w:rightFromText="180" w:vertAnchor="page" w:horzAnchor="margin" w:tblpY="12781"/>
+        <w:tblpPr w:leftFromText="180" w:rightFromText="180" w:vertAnchor="page" w:horzAnchor="margin" w:tblpY="2738"/>
         <w:tblW w:w="7476" w:type="dxa"/>
         <w:tblLook w:val="04A0" w:firstRow="1" w:lastRow="0" w:firstColumn="1" w:lastColumn="0" w:noHBand="0" w:noVBand="1"/>
       </w:tblPr>
@@ -4407,6 +4603,7 @@
             <w:pPr>
               <w:spacing w:after="160" w:line="259" w:lineRule="auto"/>
             </w:pPr>
+            <w:bookmarkStart w:id="2" w:name="_Hlk83956452"/>
             <w:r>
               <w:t>Mantel-Test</w:t>
             </w:r>
@@ -4512,101 +4709,101 @@
                 <w:szCs w:val="21"/>
                 <w:lang w:eastAsia="en-GB"/>
               </w:rPr>
-              <w:t>0.04487</w:t>
-            </w:r>
-          </w:p>
-        </w:tc>
-        <w:tc>
-          <w:tcPr>
-            <w:tcW w:w="1869" w:type="dxa"/>
-          </w:tcPr>
-          <w:p>
-            <w:pPr>
-              <w:shd w:val="clear" w:color="auto" w:fill="FFFFFF"/>
-              <w:tabs>
-                <w:tab w:val="left" w:pos="916"/>
-                <w:tab w:val="left" w:pos="1832"/>
-                <w:tab w:val="left" w:pos="2748"/>
-                <w:tab w:val="left" w:pos="3664"/>
-                <w:tab w:val="left" w:pos="4580"/>
-                <w:tab w:val="left" w:pos="5496"/>
-                <w:tab w:val="left" w:pos="6412"/>
-                <w:tab w:val="left" w:pos="7328"/>
-                <w:tab w:val="left" w:pos="8244"/>
-                <w:tab w:val="left" w:pos="9160"/>
-                <w:tab w:val="left" w:pos="10076"/>
-                <w:tab w:val="left" w:pos="10992"/>
-                <w:tab w:val="left" w:pos="11908"/>
-                <w:tab w:val="left" w:pos="12824"/>
-                <w:tab w:val="left" w:pos="13740"/>
-                <w:tab w:val="left" w:pos="14656"/>
-              </w:tabs>
-              <w:wordWrap w:val="0"/>
-              <w:textAlignment w:val="baseline"/>
-              <w:rPr>
-                <w:rFonts w:ascii="Courier New" w:eastAsia="Times New Roman" w:hAnsi="Courier New" w:cs="Courier New"/>
-                <w:color w:val="000000"/>
-                <w:sz w:val="21"/>
-                <w:szCs w:val="21"/>
-                <w:lang w:eastAsia="en-GB"/>
-              </w:rPr>
-            </w:pPr>
-            <w:r>
-              <w:rPr>
-                <w:rFonts w:ascii="Courier New" w:eastAsia="Times New Roman" w:hAnsi="Courier New" w:cs="Courier New"/>
-                <w:color w:val="000000"/>
-                <w:sz w:val="21"/>
-                <w:szCs w:val="21"/>
-                <w:lang w:eastAsia="en-GB"/>
-              </w:rPr>
-              <w:t>0.41258</w:t>
-            </w:r>
-          </w:p>
-        </w:tc>
-        <w:tc>
-          <w:tcPr>
-            <w:tcW w:w="1869" w:type="dxa"/>
-          </w:tcPr>
-          <w:p>
-            <w:pPr>
-              <w:shd w:val="clear" w:color="auto" w:fill="FFFFFF"/>
-              <w:tabs>
-                <w:tab w:val="left" w:pos="916"/>
-                <w:tab w:val="left" w:pos="1832"/>
-                <w:tab w:val="left" w:pos="2748"/>
-                <w:tab w:val="left" w:pos="3664"/>
-                <w:tab w:val="left" w:pos="4580"/>
-                <w:tab w:val="left" w:pos="5496"/>
-                <w:tab w:val="left" w:pos="6412"/>
-                <w:tab w:val="left" w:pos="7328"/>
-                <w:tab w:val="left" w:pos="8244"/>
-                <w:tab w:val="left" w:pos="9160"/>
-                <w:tab w:val="left" w:pos="10076"/>
-                <w:tab w:val="left" w:pos="10992"/>
-                <w:tab w:val="left" w:pos="11908"/>
-                <w:tab w:val="left" w:pos="12824"/>
-                <w:tab w:val="left" w:pos="13740"/>
-                <w:tab w:val="left" w:pos="14656"/>
-              </w:tabs>
-              <w:wordWrap w:val="0"/>
-              <w:textAlignment w:val="baseline"/>
-              <w:rPr>
-                <w:rFonts w:ascii="Courier New" w:eastAsia="Times New Roman" w:hAnsi="Courier New" w:cs="Courier New"/>
-                <w:color w:val="000000"/>
-                <w:sz w:val="21"/>
-                <w:szCs w:val="21"/>
-                <w:lang w:eastAsia="en-GB"/>
-              </w:rPr>
-            </w:pPr>
-            <w:r>
-              <w:rPr>
-                <w:rFonts w:ascii="Courier New" w:eastAsia="Times New Roman" w:hAnsi="Courier New" w:cs="Courier New"/>
-                <w:color w:val="000000"/>
-                <w:sz w:val="21"/>
-                <w:szCs w:val="21"/>
-                <w:lang w:eastAsia="en-GB"/>
-              </w:rPr>
-              <w:t>0.23801</w:t>
+              <w:t>-0.45208</w:t>
+            </w:r>
+          </w:p>
+        </w:tc>
+        <w:tc>
+          <w:tcPr>
+            <w:tcW w:w="1869" w:type="dxa"/>
+          </w:tcPr>
+          <w:p>
+            <w:pPr>
+              <w:shd w:val="clear" w:color="auto" w:fill="FFFFFF"/>
+              <w:tabs>
+                <w:tab w:val="left" w:pos="916"/>
+                <w:tab w:val="left" w:pos="1832"/>
+                <w:tab w:val="left" w:pos="2748"/>
+                <w:tab w:val="left" w:pos="3664"/>
+                <w:tab w:val="left" w:pos="4580"/>
+                <w:tab w:val="left" w:pos="5496"/>
+                <w:tab w:val="left" w:pos="6412"/>
+                <w:tab w:val="left" w:pos="7328"/>
+                <w:tab w:val="left" w:pos="8244"/>
+                <w:tab w:val="left" w:pos="9160"/>
+                <w:tab w:val="left" w:pos="10076"/>
+                <w:tab w:val="left" w:pos="10992"/>
+                <w:tab w:val="left" w:pos="11908"/>
+                <w:tab w:val="left" w:pos="12824"/>
+                <w:tab w:val="left" w:pos="13740"/>
+                <w:tab w:val="left" w:pos="14656"/>
+              </w:tabs>
+              <w:wordWrap w:val="0"/>
+              <w:textAlignment w:val="baseline"/>
+              <w:rPr>
+                <w:rFonts w:ascii="Courier New" w:eastAsia="Times New Roman" w:hAnsi="Courier New" w:cs="Courier New"/>
+                <w:color w:val="000000"/>
+                <w:sz w:val="21"/>
+                <w:szCs w:val="21"/>
+                <w:lang w:eastAsia="en-GB"/>
+              </w:rPr>
+            </w:pPr>
+            <w:r>
+              <w:rPr>
+                <w:rFonts w:ascii="Courier New" w:eastAsia="Times New Roman" w:hAnsi="Courier New" w:cs="Courier New"/>
+                <w:color w:val="000000"/>
+                <w:sz w:val="21"/>
+                <w:szCs w:val="21"/>
+                <w:lang w:eastAsia="en-GB"/>
+              </w:rPr>
+              <w:t>0.99278</w:t>
+            </w:r>
+          </w:p>
+        </w:tc>
+        <w:tc>
+          <w:tcPr>
+            <w:tcW w:w="1869" w:type="dxa"/>
+          </w:tcPr>
+          <w:p>
+            <w:pPr>
+              <w:shd w:val="clear" w:color="auto" w:fill="FFFFFF"/>
+              <w:tabs>
+                <w:tab w:val="left" w:pos="916"/>
+                <w:tab w:val="left" w:pos="1832"/>
+                <w:tab w:val="left" w:pos="2748"/>
+                <w:tab w:val="left" w:pos="3664"/>
+                <w:tab w:val="left" w:pos="4580"/>
+                <w:tab w:val="left" w:pos="5496"/>
+                <w:tab w:val="left" w:pos="6412"/>
+                <w:tab w:val="left" w:pos="7328"/>
+                <w:tab w:val="left" w:pos="8244"/>
+                <w:tab w:val="left" w:pos="9160"/>
+                <w:tab w:val="left" w:pos="10076"/>
+                <w:tab w:val="left" w:pos="10992"/>
+                <w:tab w:val="left" w:pos="11908"/>
+                <w:tab w:val="left" w:pos="12824"/>
+                <w:tab w:val="left" w:pos="13740"/>
+                <w:tab w:val="left" w:pos="14656"/>
+              </w:tabs>
+              <w:wordWrap w:val="0"/>
+              <w:textAlignment w:val="baseline"/>
+              <w:rPr>
+                <w:rFonts w:ascii="Courier New" w:eastAsia="Times New Roman" w:hAnsi="Courier New" w:cs="Courier New"/>
+                <w:color w:val="000000"/>
+                <w:sz w:val="21"/>
+                <w:szCs w:val="21"/>
+                <w:lang w:eastAsia="en-GB"/>
+              </w:rPr>
+            </w:pPr>
+            <w:r>
+              <w:rPr>
+                <w:rFonts w:ascii="Courier New" w:eastAsia="Times New Roman" w:hAnsi="Courier New" w:cs="Courier New"/>
+                <w:color w:val="000000"/>
+                <w:sz w:val="21"/>
+                <w:szCs w:val="21"/>
+                <w:lang w:eastAsia="en-GB"/>
+              </w:rPr>
+              <w:t>-2.32042</w:t>
             </w:r>
           </w:p>
         </w:tc>
@@ -4671,116 +4868,197 @@
                 <w:szCs w:val="21"/>
                 <w:lang w:eastAsia="en-GB"/>
               </w:rPr>
-              <w:t>-0.18476</w:t>
-            </w:r>
-          </w:p>
-          <w:p>
-            <w:pPr>
-              <w:spacing w:after="160" w:line="259" w:lineRule="auto"/>
-            </w:pPr>
-          </w:p>
-        </w:tc>
-        <w:tc>
-          <w:tcPr>
-            <w:tcW w:w="1869" w:type="dxa"/>
-          </w:tcPr>
-          <w:p>
-            <w:pPr>
-              <w:shd w:val="clear" w:color="auto" w:fill="FFFFFF"/>
-              <w:tabs>
-                <w:tab w:val="left" w:pos="916"/>
-                <w:tab w:val="left" w:pos="1832"/>
-                <w:tab w:val="left" w:pos="2748"/>
-                <w:tab w:val="left" w:pos="3664"/>
-                <w:tab w:val="left" w:pos="4580"/>
-                <w:tab w:val="left" w:pos="5496"/>
-                <w:tab w:val="left" w:pos="6412"/>
-                <w:tab w:val="left" w:pos="7328"/>
-                <w:tab w:val="left" w:pos="8244"/>
-                <w:tab w:val="left" w:pos="9160"/>
-                <w:tab w:val="left" w:pos="10076"/>
-                <w:tab w:val="left" w:pos="10992"/>
-                <w:tab w:val="left" w:pos="11908"/>
-                <w:tab w:val="left" w:pos="12824"/>
-                <w:tab w:val="left" w:pos="13740"/>
-                <w:tab w:val="left" w:pos="14656"/>
-              </w:tabs>
-              <w:wordWrap w:val="0"/>
-              <w:textAlignment w:val="baseline"/>
-              <w:rPr>
-                <w:rFonts w:ascii="Courier New" w:eastAsia="Times New Roman" w:hAnsi="Courier New" w:cs="Courier New"/>
-                <w:color w:val="000000"/>
-                <w:sz w:val="21"/>
-                <w:szCs w:val="21"/>
-                <w:lang w:eastAsia="en-GB"/>
-              </w:rPr>
-            </w:pPr>
-            <w:r>
-              <w:rPr>
-                <w:rFonts w:ascii="Courier New" w:eastAsia="Times New Roman" w:hAnsi="Courier New" w:cs="Courier New"/>
-                <w:color w:val="000000"/>
-                <w:sz w:val="21"/>
-                <w:szCs w:val="21"/>
-                <w:lang w:eastAsia="en-GB"/>
-              </w:rPr>
-              <w:t>1.0</w:t>
-            </w:r>
-          </w:p>
-          <w:p>
-            <w:pPr>
-              <w:spacing w:after="160" w:line="259" w:lineRule="auto"/>
-            </w:pPr>
-          </w:p>
-        </w:tc>
-        <w:tc>
-          <w:tcPr>
-            <w:tcW w:w="1869" w:type="dxa"/>
-          </w:tcPr>
-          <w:p>
-            <w:pPr>
-              <w:shd w:val="clear" w:color="auto" w:fill="FFFFFF"/>
-              <w:tabs>
-                <w:tab w:val="left" w:pos="916"/>
-                <w:tab w:val="left" w:pos="1832"/>
-                <w:tab w:val="left" w:pos="2748"/>
-                <w:tab w:val="left" w:pos="3664"/>
-                <w:tab w:val="left" w:pos="4580"/>
-                <w:tab w:val="left" w:pos="5496"/>
-                <w:tab w:val="left" w:pos="6412"/>
-                <w:tab w:val="left" w:pos="7328"/>
-                <w:tab w:val="left" w:pos="8244"/>
-                <w:tab w:val="left" w:pos="9160"/>
-                <w:tab w:val="left" w:pos="10076"/>
-                <w:tab w:val="left" w:pos="10992"/>
-                <w:tab w:val="left" w:pos="11908"/>
-                <w:tab w:val="left" w:pos="12824"/>
-                <w:tab w:val="left" w:pos="13740"/>
-                <w:tab w:val="left" w:pos="14656"/>
-              </w:tabs>
-              <w:wordWrap w:val="0"/>
-              <w:textAlignment w:val="baseline"/>
-              <w:rPr>
-                <w:rFonts w:ascii="Courier New" w:eastAsia="Times New Roman" w:hAnsi="Courier New" w:cs="Courier New"/>
-                <w:color w:val="000000"/>
-                <w:sz w:val="21"/>
-                <w:szCs w:val="21"/>
-                <w:lang w:eastAsia="en-GB"/>
-              </w:rPr>
-            </w:pPr>
-            <w:r>
-              <w:rPr>
-                <w:rFonts w:ascii="Courier New" w:eastAsia="Times New Roman" w:hAnsi="Courier New" w:cs="Courier New"/>
-                <w:color w:val="000000"/>
-                <w:sz w:val="21"/>
-                <w:szCs w:val="21"/>
-                <w:lang w:eastAsia="en-GB"/>
-              </w:rPr>
-              <w:t>-1.38925</w:t>
-            </w:r>
-          </w:p>
-          <w:p>
-            <w:pPr>
-              <w:spacing w:after="160" w:line="259" w:lineRule="auto"/>
+              <w:t>-0.15851</w:t>
+            </w:r>
+          </w:p>
+          <w:p>
+            <w:pPr>
+              <w:shd w:val="clear" w:color="auto" w:fill="FFFFFF"/>
+              <w:tabs>
+                <w:tab w:val="left" w:pos="916"/>
+                <w:tab w:val="left" w:pos="1832"/>
+                <w:tab w:val="left" w:pos="2748"/>
+                <w:tab w:val="left" w:pos="3664"/>
+                <w:tab w:val="left" w:pos="4580"/>
+                <w:tab w:val="left" w:pos="5496"/>
+                <w:tab w:val="left" w:pos="6412"/>
+                <w:tab w:val="left" w:pos="7328"/>
+                <w:tab w:val="left" w:pos="8244"/>
+                <w:tab w:val="left" w:pos="9160"/>
+                <w:tab w:val="left" w:pos="10076"/>
+                <w:tab w:val="left" w:pos="10992"/>
+                <w:tab w:val="left" w:pos="11908"/>
+                <w:tab w:val="left" w:pos="12824"/>
+                <w:tab w:val="left" w:pos="13740"/>
+                <w:tab w:val="left" w:pos="14656"/>
+              </w:tabs>
+              <w:wordWrap w:val="0"/>
+              <w:textAlignment w:val="baseline"/>
+              <w:rPr>
+                <w:rFonts w:ascii="Courier New" w:eastAsia="Times New Roman" w:hAnsi="Courier New" w:cs="Courier New"/>
+                <w:color w:val="000000"/>
+                <w:sz w:val="21"/>
+                <w:szCs w:val="21"/>
+                <w:lang w:eastAsia="en-GB"/>
+              </w:rPr>
+            </w:pPr>
+          </w:p>
+        </w:tc>
+        <w:tc>
+          <w:tcPr>
+            <w:tcW w:w="1869" w:type="dxa"/>
+          </w:tcPr>
+          <w:p>
+            <w:pPr>
+              <w:shd w:val="clear" w:color="auto" w:fill="FFFFFF"/>
+              <w:tabs>
+                <w:tab w:val="left" w:pos="916"/>
+                <w:tab w:val="left" w:pos="1832"/>
+                <w:tab w:val="left" w:pos="2748"/>
+                <w:tab w:val="left" w:pos="3664"/>
+                <w:tab w:val="left" w:pos="4580"/>
+                <w:tab w:val="left" w:pos="5496"/>
+                <w:tab w:val="left" w:pos="6412"/>
+                <w:tab w:val="left" w:pos="7328"/>
+                <w:tab w:val="left" w:pos="8244"/>
+                <w:tab w:val="left" w:pos="9160"/>
+                <w:tab w:val="left" w:pos="10076"/>
+                <w:tab w:val="left" w:pos="10992"/>
+                <w:tab w:val="left" w:pos="11908"/>
+                <w:tab w:val="left" w:pos="12824"/>
+                <w:tab w:val="left" w:pos="13740"/>
+                <w:tab w:val="left" w:pos="14656"/>
+              </w:tabs>
+              <w:wordWrap w:val="0"/>
+              <w:textAlignment w:val="baseline"/>
+              <w:rPr>
+                <w:rFonts w:ascii="Courier New" w:eastAsia="Times New Roman" w:hAnsi="Courier New" w:cs="Courier New"/>
+                <w:color w:val="000000"/>
+                <w:sz w:val="21"/>
+                <w:szCs w:val="21"/>
+                <w:lang w:eastAsia="en-GB"/>
+              </w:rPr>
+            </w:pPr>
+            <w:r>
+              <w:rPr>
+                <w:rFonts w:ascii="Courier New" w:eastAsia="Times New Roman" w:hAnsi="Courier New" w:cs="Courier New"/>
+                <w:color w:val="000000"/>
+                <w:sz w:val="21"/>
+                <w:szCs w:val="21"/>
+                <w:lang w:eastAsia="en-GB"/>
+              </w:rPr>
+              <w:t>0.85532</w:t>
+            </w:r>
+          </w:p>
+          <w:p>
+            <w:pPr>
+              <w:shd w:val="clear" w:color="auto" w:fill="FFFFFF"/>
+              <w:tabs>
+                <w:tab w:val="left" w:pos="916"/>
+                <w:tab w:val="left" w:pos="1832"/>
+                <w:tab w:val="left" w:pos="2748"/>
+                <w:tab w:val="left" w:pos="3664"/>
+                <w:tab w:val="left" w:pos="4580"/>
+                <w:tab w:val="left" w:pos="5496"/>
+                <w:tab w:val="left" w:pos="6412"/>
+                <w:tab w:val="left" w:pos="7328"/>
+                <w:tab w:val="left" w:pos="8244"/>
+                <w:tab w:val="left" w:pos="9160"/>
+                <w:tab w:val="left" w:pos="10076"/>
+                <w:tab w:val="left" w:pos="10992"/>
+                <w:tab w:val="left" w:pos="11908"/>
+                <w:tab w:val="left" w:pos="12824"/>
+                <w:tab w:val="left" w:pos="13740"/>
+                <w:tab w:val="left" w:pos="14656"/>
+              </w:tabs>
+              <w:wordWrap w:val="0"/>
+              <w:textAlignment w:val="baseline"/>
+              <w:rPr>
+                <w:rFonts w:ascii="Courier New" w:eastAsia="Times New Roman" w:hAnsi="Courier New" w:cs="Courier New"/>
+                <w:color w:val="000000"/>
+                <w:sz w:val="21"/>
+                <w:szCs w:val="21"/>
+                <w:lang w:eastAsia="en-GB"/>
+              </w:rPr>
+            </w:pPr>
+          </w:p>
+        </w:tc>
+        <w:tc>
+          <w:tcPr>
+            <w:tcW w:w="1869" w:type="dxa"/>
+          </w:tcPr>
+          <w:p>
+            <w:pPr>
+              <w:shd w:val="clear" w:color="auto" w:fill="FFFFFF"/>
+              <w:tabs>
+                <w:tab w:val="left" w:pos="916"/>
+                <w:tab w:val="left" w:pos="1832"/>
+                <w:tab w:val="left" w:pos="2748"/>
+                <w:tab w:val="left" w:pos="3664"/>
+                <w:tab w:val="left" w:pos="4580"/>
+                <w:tab w:val="left" w:pos="5496"/>
+                <w:tab w:val="left" w:pos="6412"/>
+                <w:tab w:val="left" w:pos="7328"/>
+                <w:tab w:val="left" w:pos="8244"/>
+                <w:tab w:val="left" w:pos="9160"/>
+                <w:tab w:val="left" w:pos="10076"/>
+                <w:tab w:val="left" w:pos="10992"/>
+                <w:tab w:val="left" w:pos="11908"/>
+                <w:tab w:val="left" w:pos="12824"/>
+                <w:tab w:val="left" w:pos="13740"/>
+                <w:tab w:val="left" w:pos="14656"/>
+              </w:tabs>
+              <w:wordWrap w:val="0"/>
+              <w:textAlignment w:val="baseline"/>
+              <w:rPr>
+                <w:rFonts w:ascii="Courier New" w:eastAsia="Times New Roman" w:hAnsi="Courier New" w:cs="Courier New"/>
+                <w:color w:val="000000"/>
+                <w:sz w:val="21"/>
+                <w:szCs w:val="21"/>
+                <w:lang w:eastAsia="en-GB"/>
+              </w:rPr>
+            </w:pPr>
+            <w:r>
+              <w:rPr>
+                <w:rFonts w:ascii="Courier New" w:eastAsia="Times New Roman" w:hAnsi="Courier New" w:cs="Courier New"/>
+                <w:color w:val="000000"/>
+                <w:sz w:val="21"/>
+                <w:szCs w:val="21"/>
+                <w:lang w:eastAsia="en-GB"/>
+              </w:rPr>
+              <w:t>-1.05703</w:t>
+            </w:r>
+          </w:p>
+          <w:p>
+            <w:pPr>
+              <w:shd w:val="clear" w:color="auto" w:fill="FFFFFF"/>
+              <w:tabs>
+                <w:tab w:val="left" w:pos="916"/>
+                <w:tab w:val="left" w:pos="1832"/>
+                <w:tab w:val="left" w:pos="2748"/>
+                <w:tab w:val="left" w:pos="3664"/>
+                <w:tab w:val="left" w:pos="4580"/>
+                <w:tab w:val="left" w:pos="5496"/>
+                <w:tab w:val="left" w:pos="6412"/>
+                <w:tab w:val="left" w:pos="7328"/>
+                <w:tab w:val="left" w:pos="8244"/>
+                <w:tab w:val="left" w:pos="9160"/>
+                <w:tab w:val="left" w:pos="10076"/>
+                <w:tab w:val="left" w:pos="10992"/>
+                <w:tab w:val="left" w:pos="11908"/>
+                <w:tab w:val="left" w:pos="12824"/>
+                <w:tab w:val="left" w:pos="13740"/>
+                <w:tab w:val="left" w:pos="14656"/>
+              </w:tabs>
+              <w:wordWrap w:val="0"/>
+              <w:textAlignment w:val="baseline"/>
+              <w:rPr>
+                <w:rFonts w:ascii="Courier New" w:eastAsia="Times New Roman" w:hAnsi="Courier New" w:cs="Courier New"/>
+                <w:color w:val="000000"/>
+                <w:sz w:val="21"/>
+                <w:szCs w:val="21"/>
+                <w:lang w:eastAsia="en-GB"/>
+              </w:rPr>
             </w:pPr>
           </w:p>
         </w:tc>
@@ -4845,18 +5123,676 @@
                 <w:szCs w:val="21"/>
                 <w:lang w:eastAsia="en-GB"/>
               </w:rPr>
+              <w:t>-0.26062</w:t>
+            </w:r>
+          </w:p>
+          <w:p>
+            <w:pPr>
+              <w:shd w:val="clear" w:color="auto" w:fill="FFFFFF"/>
+              <w:tabs>
+                <w:tab w:val="left" w:pos="916"/>
+                <w:tab w:val="left" w:pos="1832"/>
+                <w:tab w:val="left" w:pos="2748"/>
+                <w:tab w:val="left" w:pos="3664"/>
+                <w:tab w:val="left" w:pos="4580"/>
+                <w:tab w:val="left" w:pos="5496"/>
+                <w:tab w:val="left" w:pos="6412"/>
+                <w:tab w:val="left" w:pos="7328"/>
+                <w:tab w:val="left" w:pos="8244"/>
+                <w:tab w:val="left" w:pos="9160"/>
+                <w:tab w:val="left" w:pos="10076"/>
+                <w:tab w:val="left" w:pos="10992"/>
+                <w:tab w:val="left" w:pos="11908"/>
+                <w:tab w:val="left" w:pos="12824"/>
+                <w:tab w:val="left" w:pos="13740"/>
+                <w:tab w:val="left" w:pos="14656"/>
+              </w:tabs>
+              <w:wordWrap w:val="0"/>
+              <w:textAlignment w:val="baseline"/>
+              <w:rPr>
+                <w:rFonts w:ascii="Courier New" w:eastAsia="Times New Roman" w:hAnsi="Courier New" w:cs="Courier New"/>
+                <w:color w:val="000000"/>
+                <w:sz w:val="21"/>
+                <w:szCs w:val="21"/>
+                <w:lang w:eastAsia="en-GB"/>
+              </w:rPr>
+            </w:pPr>
+          </w:p>
+        </w:tc>
+        <w:tc>
+          <w:tcPr>
+            <w:tcW w:w="1869" w:type="dxa"/>
+          </w:tcPr>
+          <w:p>
+            <w:pPr>
+              <w:shd w:val="clear" w:color="auto" w:fill="FFFFFF"/>
+              <w:tabs>
+                <w:tab w:val="left" w:pos="916"/>
+                <w:tab w:val="left" w:pos="1832"/>
+                <w:tab w:val="left" w:pos="2748"/>
+                <w:tab w:val="left" w:pos="3664"/>
+                <w:tab w:val="left" w:pos="4580"/>
+                <w:tab w:val="left" w:pos="5496"/>
+                <w:tab w:val="left" w:pos="6412"/>
+                <w:tab w:val="left" w:pos="7328"/>
+                <w:tab w:val="left" w:pos="8244"/>
+                <w:tab w:val="left" w:pos="9160"/>
+                <w:tab w:val="left" w:pos="10076"/>
+                <w:tab w:val="left" w:pos="10992"/>
+                <w:tab w:val="left" w:pos="11908"/>
+                <w:tab w:val="left" w:pos="12824"/>
+                <w:tab w:val="left" w:pos="13740"/>
+                <w:tab w:val="left" w:pos="14656"/>
+              </w:tabs>
+              <w:wordWrap w:val="0"/>
+              <w:textAlignment w:val="baseline"/>
+              <w:rPr>
+                <w:rFonts w:ascii="Courier New" w:eastAsia="Times New Roman" w:hAnsi="Courier New" w:cs="Courier New"/>
+                <w:color w:val="000000"/>
+                <w:sz w:val="21"/>
+                <w:szCs w:val="21"/>
+                <w:lang w:eastAsia="en-GB"/>
+              </w:rPr>
+            </w:pPr>
+            <w:r>
+              <w:rPr>
+                <w:rFonts w:ascii="Courier New" w:eastAsia="Times New Roman" w:hAnsi="Courier New" w:cs="Courier New"/>
+                <w:color w:val="000000"/>
+                <w:sz w:val="21"/>
+                <w:szCs w:val="21"/>
+                <w:lang w:eastAsia="en-GB"/>
+              </w:rPr>
+              <w:t>0.88279</w:t>
+            </w:r>
+          </w:p>
+          <w:p>
+            <w:pPr>
+              <w:shd w:val="clear" w:color="auto" w:fill="FFFFFF"/>
+              <w:tabs>
+                <w:tab w:val="left" w:pos="916"/>
+                <w:tab w:val="left" w:pos="1832"/>
+                <w:tab w:val="left" w:pos="2748"/>
+                <w:tab w:val="left" w:pos="3664"/>
+                <w:tab w:val="left" w:pos="4580"/>
+                <w:tab w:val="left" w:pos="5496"/>
+                <w:tab w:val="left" w:pos="6412"/>
+                <w:tab w:val="left" w:pos="7328"/>
+                <w:tab w:val="left" w:pos="8244"/>
+                <w:tab w:val="left" w:pos="9160"/>
+                <w:tab w:val="left" w:pos="10076"/>
+                <w:tab w:val="left" w:pos="10992"/>
+                <w:tab w:val="left" w:pos="11908"/>
+                <w:tab w:val="left" w:pos="12824"/>
+                <w:tab w:val="left" w:pos="13740"/>
+                <w:tab w:val="left" w:pos="14656"/>
+              </w:tabs>
+              <w:wordWrap w:val="0"/>
+              <w:textAlignment w:val="baseline"/>
+              <w:rPr>
+                <w:rFonts w:ascii="Courier New" w:eastAsia="Times New Roman" w:hAnsi="Courier New" w:cs="Courier New"/>
+                <w:color w:val="000000"/>
+                <w:sz w:val="21"/>
+                <w:szCs w:val="21"/>
+                <w:lang w:eastAsia="en-GB"/>
+              </w:rPr>
+            </w:pPr>
+          </w:p>
+        </w:tc>
+        <w:tc>
+          <w:tcPr>
+            <w:tcW w:w="1869" w:type="dxa"/>
+          </w:tcPr>
+          <w:p>
+            <w:pPr>
+              <w:shd w:val="clear" w:color="auto" w:fill="FFFFFF"/>
+              <w:tabs>
+                <w:tab w:val="left" w:pos="916"/>
+                <w:tab w:val="left" w:pos="1832"/>
+                <w:tab w:val="left" w:pos="2748"/>
+                <w:tab w:val="left" w:pos="3664"/>
+                <w:tab w:val="left" w:pos="4580"/>
+                <w:tab w:val="left" w:pos="5496"/>
+                <w:tab w:val="left" w:pos="6412"/>
+                <w:tab w:val="left" w:pos="7328"/>
+                <w:tab w:val="left" w:pos="8244"/>
+                <w:tab w:val="left" w:pos="9160"/>
+                <w:tab w:val="left" w:pos="10076"/>
+                <w:tab w:val="left" w:pos="10992"/>
+                <w:tab w:val="left" w:pos="11908"/>
+                <w:tab w:val="left" w:pos="12824"/>
+                <w:tab w:val="left" w:pos="13740"/>
+                <w:tab w:val="left" w:pos="14656"/>
+              </w:tabs>
+              <w:wordWrap w:val="0"/>
+              <w:textAlignment w:val="baseline"/>
+              <w:rPr>
+                <w:rFonts w:ascii="Courier New" w:eastAsia="Times New Roman" w:hAnsi="Courier New" w:cs="Courier New"/>
+                <w:color w:val="000000"/>
+                <w:sz w:val="21"/>
+                <w:szCs w:val="21"/>
+                <w:lang w:eastAsia="en-GB"/>
+              </w:rPr>
+            </w:pPr>
+            <w:r>
+              <w:rPr>
+                <w:rFonts w:ascii="Courier New" w:eastAsia="Times New Roman" w:hAnsi="Courier New" w:cs="Courier New"/>
+                <w:color w:val="000000"/>
+                <w:sz w:val="21"/>
+                <w:szCs w:val="21"/>
+                <w:lang w:eastAsia="en-GB"/>
+              </w:rPr>
+              <w:t>-1.19640</w:t>
+            </w:r>
+          </w:p>
+          <w:p>
+            <w:pPr>
+              <w:shd w:val="clear" w:color="auto" w:fill="FFFFFF"/>
+              <w:tabs>
+                <w:tab w:val="left" w:pos="916"/>
+                <w:tab w:val="left" w:pos="1832"/>
+                <w:tab w:val="left" w:pos="2748"/>
+                <w:tab w:val="left" w:pos="3664"/>
+                <w:tab w:val="left" w:pos="4580"/>
+                <w:tab w:val="left" w:pos="5496"/>
+                <w:tab w:val="left" w:pos="6412"/>
+                <w:tab w:val="left" w:pos="7328"/>
+                <w:tab w:val="left" w:pos="8244"/>
+                <w:tab w:val="left" w:pos="9160"/>
+                <w:tab w:val="left" w:pos="10076"/>
+                <w:tab w:val="left" w:pos="10992"/>
+                <w:tab w:val="left" w:pos="11908"/>
+                <w:tab w:val="left" w:pos="12824"/>
+                <w:tab w:val="left" w:pos="13740"/>
+                <w:tab w:val="left" w:pos="14656"/>
+              </w:tabs>
+              <w:wordWrap w:val="0"/>
+              <w:textAlignment w:val="baseline"/>
+              <w:rPr>
+                <w:rFonts w:ascii="Courier New" w:eastAsia="Times New Roman" w:hAnsi="Courier New" w:cs="Courier New"/>
+                <w:color w:val="000000"/>
+                <w:sz w:val="21"/>
+                <w:szCs w:val="21"/>
+                <w:lang w:eastAsia="en-GB"/>
+              </w:rPr>
+            </w:pPr>
+          </w:p>
+        </w:tc>
+      </w:tr>
+      <w:bookmarkEnd w:id="2"/>
+    </w:tbl>
+    <w:p/>
+    <w:p/>
+    <w:p/>
+    <w:p/>
+    <w:p/>
+    <w:p>
+      <w:r>
+        <w:t>Mantel test for science – non-</w:t>
+      </w:r>
+      <w:r>
+        <w:t>science (</w:t>
+      </w:r>
+      <w:r>
+        <w:t>10 articles)</w:t>
+      </w:r>
+    </w:p>
+    <w:p/>
+    <w:p/>
+    <w:tbl>
+      <w:tblPr>
+        <w:tblStyle w:val="TableGrid"/>
+        <w:tblpPr w:leftFromText="180" w:rightFromText="180" w:vertAnchor="page" w:horzAnchor="margin" w:tblpY="6584"/>
+        <w:tblW w:w="7712" w:type="dxa"/>
+        <w:tblLook w:val="04A0" w:firstRow="1" w:lastRow="0" w:firstColumn="1" w:lastColumn="0" w:noHBand="0" w:noVBand="1"/>
+      </w:tblPr>
+      <w:tblGrid>
+        <w:gridCol w:w="1928"/>
+        <w:gridCol w:w="1928"/>
+        <w:gridCol w:w="1928"/>
+        <w:gridCol w:w="1928"/>
+      </w:tblGrid>
+      <w:tr>
+        <w:trPr>
+          <w:trHeight w:val="271"/>
+        </w:trPr>
+        <w:tc>
+          <w:tcPr>
+            <w:tcW w:w="1928" w:type="dxa"/>
+          </w:tcPr>
+          <w:p>
+            <w:pPr>
+              <w:spacing w:after="160" w:line="259" w:lineRule="auto"/>
+            </w:pPr>
+            <w:r>
+              <w:t>Mantel-Test</w:t>
+            </w:r>
+          </w:p>
+        </w:tc>
+        <w:tc>
+          <w:tcPr>
+            <w:tcW w:w="1928" w:type="dxa"/>
+          </w:tcPr>
+          <w:p>
+            <w:pPr>
+              <w:spacing w:after="160" w:line="259" w:lineRule="auto"/>
+            </w:pPr>
+            <w:r>
+              <w:t>r</w:t>
+            </w:r>
+          </w:p>
+        </w:tc>
+        <w:tc>
+          <w:tcPr>
+            <w:tcW w:w="1928" w:type="dxa"/>
+          </w:tcPr>
+          <w:p>
+            <w:pPr>
+              <w:spacing w:after="160" w:line="259" w:lineRule="auto"/>
+            </w:pPr>
+            <w:r>
+              <w:t>p-value</w:t>
+            </w:r>
+          </w:p>
+        </w:tc>
+        <w:tc>
+          <w:tcPr>
+            <w:tcW w:w="1928" w:type="dxa"/>
+          </w:tcPr>
+          <w:p>
+            <w:pPr>
+              <w:spacing w:after="160" w:line="259" w:lineRule="auto"/>
+            </w:pPr>
+            <w:r>
+              <w:t>z-score</w:t>
+            </w:r>
+          </w:p>
+        </w:tc>
+      </w:tr>
+      <w:tr>
+        <w:trPr>
+          <w:trHeight w:val="271"/>
+        </w:trPr>
+        <w:tc>
+          <w:tcPr>
+            <w:tcW w:w="1928" w:type="dxa"/>
+          </w:tcPr>
+          <w:p>
+            <w:pPr>
+              <w:spacing w:after="160" w:line="259" w:lineRule="auto"/>
+            </w:pPr>
+            <w:r>
+              <w:t>Article level</w:t>
+            </w:r>
+          </w:p>
+        </w:tc>
+        <w:tc>
+          <w:tcPr>
+            <w:tcW w:w="1928" w:type="dxa"/>
+          </w:tcPr>
+          <w:p>
+            <w:pPr>
+              <w:shd w:val="clear" w:color="auto" w:fill="FFFFFF"/>
+              <w:tabs>
+                <w:tab w:val="left" w:pos="916"/>
+                <w:tab w:val="left" w:pos="1832"/>
+                <w:tab w:val="left" w:pos="2748"/>
+                <w:tab w:val="left" w:pos="3664"/>
+                <w:tab w:val="left" w:pos="4580"/>
+                <w:tab w:val="left" w:pos="5496"/>
+                <w:tab w:val="left" w:pos="6412"/>
+                <w:tab w:val="left" w:pos="7328"/>
+                <w:tab w:val="left" w:pos="8244"/>
+                <w:tab w:val="left" w:pos="9160"/>
+                <w:tab w:val="left" w:pos="10076"/>
+                <w:tab w:val="left" w:pos="10992"/>
+                <w:tab w:val="left" w:pos="11908"/>
+                <w:tab w:val="left" w:pos="12824"/>
+                <w:tab w:val="left" w:pos="13740"/>
+                <w:tab w:val="left" w:pos="14656"/>
+              </w:tabs>
+              <w:wordWrap w:val="0"/>
+              <w:textAlignment w:val="baseline"/>
+              <w:rPr>
+                <w:rFonts w:ascii="Courier New" w:eastAsia="Times New Roman" w:hAnsi="Courier New" w:cs="Courier New"/>
+                <w:color w:val="000000"/>
+                <w:sz w:val="21"/>
+                <w:szCs w:val="21"/>
+                <w:lang w:eastAsia="en-GB"/>
+              </w:rPr>
+            </w:pPr>
+            <w:r>
+              <w:rPr>
+                <w:rFonts w:ascii="Courier New" w:eastAsia="Times New Roman" w:hAnsi="Courier New" w:cs="Courier New"/>
+                <w:color w:val="000000"/>
+                <w:sz w:val="21"/>
+                <w:szCs w:val="21"/>
+                <w:lang w:eastAsia="en-GB"/>
+              </w:rPr>
+              <w:t>0.04487</w:t>
+            </w:r>
+          </w:p>
+        </w:tc>
+        <w:tc>
+          <w:tcPr>
+            <w:tcW w:w="1928" w:type="dxa"/>
+          </w:tcPr>
+          <w:p>
+            <w:pPr>
+              <w:shd w:val="clear" w:color="auto" w:fill="FFFFFF"/>
+              <w:tabs>
+                <w:tab w:val="left" w:pos="916"/>
+                <w:tab w:val="left" w:pos="1832"/>
+                <w:tab w:val="left" w:pos="2748"/>
+                <w:tab w:val="left" w:pos="3664"/>
+                <w:tab w:val="left" w:pos="4580"/>
+                <w:tab w:val="left" w:pos="5496"/>
+                <w:tab w:val="left" w:pos="6412"/>
+                <w:tab w:val="left" w:pos="7328"/>
+                <w:tab w:val="left" w:pos="8244"/>
+                <w:tab w:val="left" w:pos="9160"/>
+                <w:tab w:val="left" w:pos="10076"/>
+                <w:tab w:val="left" w:pos="10992"/>
+                <w:tab w:val="left" w:pos="11908"/>
+                <w:tab w:val="left" w:pos="12824"/>
+                <w:tab w:val="left" w:pos="13740"/>
+                <w:tab w:val="left" w:pos="14656"/>
+              </w:tabs>
+              <w:wordWrap w:val="0"/>
+              <w:textAlignment w:val="baseline"/>
+              <w:rPr>
+                <w:rFonts w:ascii="Courier New" w:eastAsia="Times New Roman" w:hAnsi="Courier New" w:cs="Courier New"/>
+                <w:color w:val="000000"/>
+                <w:sz w:val="21"/>
+                <w:szCs w:val="21"/>
+                <w:lang w:eastAsia="en-GB"/>
+              </w:rPr>
+            </w:pPr>
+            <w:r>
+              <w:rPr>
+                <w:rFonts w:ascii="Courier New" w:eastAsia="Times New Roman" w:hAnsi="Courier New" w:cs="Courier New"/>
+                <w:color w:val="000000"/>
+                <w:sz w:val="21"/>
+                <w:szCs w:val="21"/>
+                <w:lang w:eastAsia="en-GB"/>
+              </w:rPr>
+              <w:t>0.41258</w:t>
+            </w:r>
+          </w:p>
+        </w:tc>
+        <w:tc>
+          <w:tcPr>
+            <w:tcW w:w="1928" w:type="dxa"/>
+          </w:tcPr>
+          <w:p>
+            <w:pPr>
+              <w:shd w:val="clear" w:color="auto" w:fill="FFFFFF"/>
+              <w:tabs>
+                <w:tab w:val="left" w:pos="916"/>
+                <w:tab w:val="left" w:pos="1832"/>
+                <w:tab w:val="left" w:pos="2748"/>
+                <w:tab w:val="left" w:pos="3664"/>
+                <w:tab w:val="left" w:pos="4580"/>
+                <w:tab w:val="left" w:pos="5496"/>
+                <w:tab w:val="left" w:pos="6412"/>
+                <w:tab w:val="left" w:pos="7328"/>
+                <w:tab w:val="left" w:pos="8244"/>
+                <w:tab w:val="left" w:pos="9160"/>
+                <w:tab w:val="left" w:pos="10076"/>
+                <w:tab w:val="left" w:pos="10992"/>
+                <w:tab w:val="left" w:pos="11908"/>
+                <w:tab w:val="left" w:pos="12824"/>
+                <w:tab w:val="left" w:pos="13740"/>
+                <w:tab w:val="left" w:pos="14656"/>
+              </w:tabs>
+              <w:wordWrap w:val="0"/>
+              <w:textAlignment w:val="baseline"/>
+              <w:rPr>
+                <w:rFonts w:ascii="Courier New" w:eastAsia="Times New Roman" w:hAnsi="Courier New" w:cs="Courier New"/>
+                <w:color w:val="000000"/>
+                <w:sz w:val="21"/>
+                <w:szCs w:val="21"/>
+                <w:lang w:eastAsia="en-GB"/>
+              </w:rPr>
+            </w:pPr>
+            <w:r>
+              <w:rPr>
+                <w:rFonts w:ascii="Courier New" w:eastAsia="Times New Roman" w:hAnsi="Courier New" w:cs="Courier New"/>
+                <w:color w:val="000000"/>
+                <w:sz w:val="21"/>
+                <w:szCs w:val="21"/>
+                <w:lang w:eastAsia="en-GB"/>
+              </w:rPr>
+              <w:t>0.23801</w:t>
+            </w:r>
+          </w:p>
+        </w:tc>
+      </w:tr>
+      <w:tr>
+        <w:trPr>
+          <w:trHeight w:val="271"/>
+        </w:trPr>
+        <w:tc>
+          <w:tcPr>
+            <w:tcW w:w="1928" w:type="dxa"/>
+          </w:tcPr>
+          <w:p>
+            <w:pPr>
+              <w:spacing w:after="160" w:line="259" w:lineRule="auto"/>
+            </w:pPr>
+            <w:r>
+              <w:t>2-3 Paragraphs</w:t>
+            </w:r>
+          </w:p>
+        </w:tc>
+        <w:tc>
+          <w:tcPr>
+            <w:tcW w:w="1928" w:type="dxa"/>
+          </w:tcPr>
+          <w:p>
+            <w:pPr>
+              <w:shd w:val="clear" w:color="auto" w:fill="FFFFFF"/>
+              <w:tabs>
+                <w:tab w:val="left" w:pos="916"/>
+                <w:tab w:val="left" w:pos="1832"/>
+                <w:tab w:val="left" w:pos="2748"/>
+                <w:tab w:val="left" w:pos="3664"/>
+                <w:tab w:val="left" w:pos="4580"/>
+                <w:tab w:val="left" w:pos="5496"/>
+                <w:tab w:val="left" w:pos="6412"/>
+                <w:tab w:val="left" w:pos="7328"/>
+                <w:tab w:val="left" w:pos="8244"/>
+                <w:tab w:val="left" w:pos="9160"/>
+                <w:tab w:val="left" w:pos="10076"/>
+                <w:tab w:val="left" w:pos="10992"/>
+                <w:tab w:val="left" w:pos="11908"/>
+                <w:tab w:val="left" w:pos="12824"/>
+                <w:tab w:val="left" w:pos="13740"/>
+                <w:tab w:val="left" w:pos="14656"/>
+              </w:tabs>
+              <w:wordWrap w:val="0"/>
+              <w:textAlignment w:val="baseline"/>
+              <w:rPr>
+                <w:rFonts w:ascii="Courier New" w:eastAsia="Times New Roman" w:hAnsi="Courier New" w:cs="Courier New"/>
+                <w:color w:val="000000"/>
+                <w:sz w:val="21"/>
+                <w:szCs w:val="21"/>
+                <w:lang w:eastAsia="en-GB"/>
+              </w:rPr>
+            </w:pPr>
+            <w:r>
+              <w:rPr>
+                <w:rFonts w:ascii="Courier New" w:eastAsia="Times New Roman" w:hAnsi="Courier New" w:cs="Courier New"/>
+                <w:color w:val="000000"/>
+                <w:sz w:val="21"/>
+                <w:szCs w:val="21"/>
+                <w:lang w:eastAsia="en-GB"/>
+              </w:rPr>
+              <w:t>-0.18476</w:t>
+            </w:r>
+          </w:p>
+        </w:tc>
+        <w:tc>
+          <w:tcPr>
+            <w:tcW w:w="1928" w:type="dxa"/>
+          </w:tcPr>
+          <w:p>
+            <w:pPr>
+              <w:shd w:val="clear" w:color="auto" w:fill="FFFFFF"/>
+              <w:tabs>
+                <w:tab w:val="left" w:pos="916"/>
+                <w:tab w:val="left" w:pos="1832"/>
+                <w:tab w:val="left" w:pos="2748"/>
+                <w:tab w:val="left" w:pos="3664"/>
+                <w:tab w:val="left" w:pos="4580"/>
+                <w:tab w:val="left" w:pos="5496"/>
+                <w:tab w:val="left" w:pos="6412"/>
+                <w:tab w:val="left" w:pos="7328"/>
+                <w:tab w:val="left" w:pos="8244"/>
+                <w:tab w:val="left" w:pos="9160"/>
+                <w:tab w:val="left" w:pos="10076"/>
+                <w:tab w:val="left" w:pos="10992"/>
+                <w:tab w:val="left" w:pos="11908"/>
+                <w:tab w:val="left" w:pos="12824"/>
+                <w:tab w:val="left" w:pos="13740"/>
+                <w:tab w:val="left" w:pos="14656"/>
+              </w:tabs>
+              <w:wordWrap w:val="0"/>
+              <w:textAlignment w:val="baseline"/>
+              <w:rPr>
+                <w:rFonts w:ascii="Courier New" w:eastAsia="Times New Roman" w:hAnsi="Courier New" w:cs="Courier New"/>
+                <w:color w:val="000000"/>
+                <w:sz w:val="21"/>
+                <w:szCs w:val="21"/>
+                <w:lang w:eastAsia="en-GB"/>
+              </w:rPr>
+            </w:pPr>
+            <w:r>
+              <w:rPr>
+                <w:rFonts w:ascii="Courier New" w:eastAsia="Times New Roman" w:hAnsi="Courier New" w:cs="Courier New"/>
+                <w:color w:val="000000"/>
+                <w:sz w:val="21"/>
+                <w:szCs w:val="21"/>
+                <w:lang w:eastAsia="en-GB"/>
+              </w:rPr>
+              <w:t>1.0</w:t>
+            </w:r>
+          </w:p>
+        </w:tc>
+        <w:tc>
+          <w:tcPr>
+            <w:tcW w:w="1928" w:type="dxa"/>
+          </w:tcPr>
+          <w:p>
+            <w:pPr>
+              <w:shd w:val="clear" w:color="auto" w:fill="FFFFFF"/>
+              <w:tabs>
+                <w:tab w:val="left" w:pos="916"/>
+                <w:tab w:val="left" w:pos="1832"/>
+                <w:tab w:val="left" w:pos="2748"/>
+                <w:tab w:val="left" w:pos="3664"/>
+                <w:tab w:val="left" w:pos="4580"/>
+                <w:tab w:val="left" w:pos="5496"/>
+                <w:tab w:val="left" w:pos="6412"/>
+                <w:tab w:val="left" w:pos="7328"/>
+                <w:tab w:val="left" w:pos="8244"/>
+                <w:tab w:val="left" w:pos="9160"/>
+                <w:tab w:val="left" w:pos="10076"/>
+                <w:tab w:val="left" w:pos="10992"/>
+                <w:tab w:val="left" w:pos="11908"/>
+                <w:tab w:val="left" w:pos="12824"/>
+                <w:tab w:val="left" w:pos="13740"/>
+                <w:tab w:val="left" w:pos="14656"/>
+              </w:tabs>
+              <w:wordWrap w:val="0"/>
+              <w:textAlignment w:val="baseline"/>
+              <w:rPr>
+                <w:rFonts w:ascii="Courier New" w:eastAsia="Times New Roman" w:hAnsi="Courier New" w:cs="Courier New"/>
+                <w:color w:val="000000"/>
+                <w:sz w:val="21"/>
+                <w:szCs w:val="21"/>
+                <w:lang w:eastAsia="en-GB"/>
+              </w:rPr>
+            </w:pPr>
+            <w:r>
+              <w:rPr>
+                <w:rFonts w:ascii="Courier New" w:eastAsia="Times New Roman" w:hAnsi="Courier New" w:cs="Courier New"/>
+                <w:color w:val="000000"/>
+                <w:sz w:val="21"/>
+                <w:szCs w:val="21"/>
+                <w:lang w:eastAsia="en-GB"/>
+              </w:rPr>
+              <w:t>-1.38925</w:t>
+            </w:r>
+          </w:p>
+        </w:tc>
+      </w:tr>
+      <w:tr>
+        <w:trPr>
+          <w:trHeight w:val="360"/>
+        </w:trPr>
+        <w:tc>
+          <w:tcPr>
+            <w:tcW w:w="1928" w:type="dxa"/>
+          </w:tcPr>
+          <w:p>
+            <w:pPr>
+              <w:spacing w:after="160" w:line="259" w:lineRule="auto"/>
+            </w:pPr>
+            <w:r>
+              <w:t>Paragraph level</w:t>
+            </w:r>
+          </w:p>
+        </w:tc>
+        <w:tc>
+          <w:tcPr>
+            <w:tcW w:w="1928" w:type="dxa"/>
+          </w:tcPr>
+          <w:p>
+            <w:pPr>
+              <w:shd w:val="clear" w:color="auto" w:fill="FFFFFF"/>
+              <w:tabs>
+                <w:tab w:val="left" w:pos="916"/>
+                <w:tab w:val="left" w:pos="1832"/>
+                <w:tab w:val="left" w:pos="2748"/>
+                <w:tab w:val="left" w:pos="3664"/>
+                <w:tab w:val="left" w:pos="4580"/>
+                <w:tab w:val="left" w:pos="5496"/>
+                <w:tab w:val="left" w:pos="6412"/>
+                <w:tab w:val="left" w:pos="7328"/>
+                <w:tab w:val="left" w:pos="8244"/>
+                <w:tab w:val="left" w:pos="9160"/>
+                <w:tab w:val="left" w:pos="10076"/>
+                <w:tab w:val="left" w:pos="10992"/>
+                <w:tab w:val="left" w:pos="11908"/>
+                <w:tab w:val="left" w:pos="12824"/>
+                <w:tab w:val="left" w:pos="13740"/>
+                <w:tab w:val="left" w:pos="14656"/>
+              </w:tabs>
+              <w:wordWrap w:val="0"/>
+              <w:textAlignment w:val="baseline"/>
+              <w:rPr>
+                <w:rFonts w:ascii="Courier New" w:eastAsia="Times New Roman" w:hAnsi="Courier New" w:cs="Courier New"/>
+                <w:color w:val="000000"/>
+                <w:sz w:val="21"/>
+                <w:szCs w:val="21"/>
+                <w:lang w:eastAsia="en-GB"/>
+              </w:rPr>
+            </w:pPr>
+            <w:r>
+              <w:rPr>
+                <w:rFonts w:ascii="Courier New" w:eastAsia="Times New Roman" w:hAnsi="Courier New" w:cs="Courier New"/>
+                <w:color w:val="000000"/>
+                <w:sz w:val="21"/>
+                <w:szCs w:val="21"/>
+                <w:lang w:eastAsia="en-GB"/>
+              </w:rPr>
               <w:t>-0.08575</w:t>
             </w:r>
           </w:p>
-          <w:p>
-            <w:pPr>
-              <w:spacing w:after="160" w:line="259" w:lineRule="auto"/>
-            </w:pPr>
-          </w:p>
-        </w:tc>
-        <w:tc>
-          <w:tcPr>
-            <w:tcW w:w="1869" w:type="dxa"/>
+        </w:tc>
+        <w:tc>
+          <w:tcPr>
+            <w:tcW w:w="1928" w:type="dxa"/>
           </w:tcPr>
           <w:p>
             <w:pPr>
@@ -4900,15 +5836,10 @@
               <w:t>0.66072</w:t>
             </w:r>
           </w:p>
-          <w:p>
-            <w:pPr>
-              <w:spacing w:after="160" w:line="259" w:lineRule="auto"/>
-            </w:pPr>
-          </w:p>
-        </w:tc>
-        <w:tc>
-          <w:tcPr>
-            <w:tcW w:w="1869" w:type="dxa"/>
+        </w:tc>
+        <w:tc>
+          <w:tcPr>
+            <w:tcW w:w="1928" w:type="dxa"/>
           </w:tcPr>
           <w:p>
             <w:pPr>
@@ -4951,11 +5882,6 @@
               </w:rPr>
               <w:t>-0.46896</w:t>
             </w:r>
-          </w:p>
-          <w:p>
-            <w:pPr>
-              <w:spacing w:after="160" w:line="259" w:lineRule="auto"/>
-            </w:pPr>
           </w:p>
         </w:tc>
       </w:tr>
@@ -4967,8 +5893,22 @@
     <w:p/>
     <w:p/>
     <w:p/>
+    <w:p/>
+    <w:p/>
+    <w:p/>
+    <w:p/>
+    <w:p/>
+    <w:p/>
+    <w:p/>
+    <w:p/>
+    <w:p/>
+    <w:p/>
+    <w:p/>
+    <w:p/>
+    <w:p/>
     <w:p>
       <w:r>
+        <w:lastRenderedPageBreak/>
         <w:t>Mantel test</w:t>
       </w:r>
     </w:p>
@@ -5033,7 +5973,6 @@
         <w:rPr>
           <w:noProof/>
         </w:rPr>
-        <w:lastRenderedPageBreak/>
         <w:drawing>
           <wp:inline distT="0" distB="0" distL="0" distR="0" wp14:anchorId="1109C003" wp14:editId="3A1E822B">
             <wp:extent cx="5407258" cy="3807726"/>
@@ -5479,12 +6418,11 @@
   <w:style w:type="paragraph" w:default="1" w:styleId="Normal">
     <w:name w:val="Normal"/>
     <w:qFormat/>
-    <w:rsid w:val="006D7648"/>
+    <w:rsid w:val="00A92CF1"/>
   </w:style>
   <w:style w:type="character" w:default="1" w:styleId="DefaultParagraphFont">
     <w:name w:val="Default Paragraph Font"/>
     <w:uiPriority w:val="1"/>
-    <w:semiHidden/>
     <w:unhideWhenUsed/>
   </w:style>
   <w:style w:type="table" w:default="1" w:styleId="TableNormal">

</xml_diff>